<commit_message>
Added user cases and app features
</commit_message>
<xml_diff>
--- a/Documentation/Report.docx
+++ b/Documentation/Report.docx
@@ -1318,6 +1318,7 @@
     <w:p>
       <w:pPr>
         <w:spacing w:line="360" w:lineRule="auto"/>
+        <w:ind w:firstLine="360"/>
         <w:rPr>
           <w:rFonts w:ascii="Times New Roman" w:hAnsi="Times New Roman" w:cs="Times New Roman"/>
           <w:sz w:val="28"/>
@@ -1875,7 +1876,7 @@
         <w:pStyle w:val="ListParagraph"/>
         <w:numPr>
           <w:ilvl w:val="0"/>
-          <w:numId w:val="3"/>
+          <w:numId w:val="12"/>
         </w:numPr>
         <w:spacing w:line="360" w:lineRule="auto"/>
         <w:rPr>
@@ -1899,7 +1900,7 @@
         <w:pStyle w:val="ListParagraph"/>
         <w:numPr>
           <w:ilvl w:val="0"/>
-          <w:numId w:val="3"/>
+          <w:numId w:val="12"/>
         </w:numPr>
         <w:spacing w:line="360" w:lineRule="auto"/>
         <w:rPr>
@@ -1923,7 +1924,7 @@
         <w:pStyle w:val="ListParagraph"/>
         <w:numPr>
           <w:ilvl w:val="0"/>
-          <w:numId w:val="3"/>
+          <w:numId w:val="12"/>
         </w:numPr>
         <w:spacing w:line="360" w:lineRule="auto"/>
         <w:rPr>
@@ -1947,7 +1948,7 @@
         <w:pStyle w:val="ListParagraph"/>
         <w:numPr>
           <w:ilvl w:val="0"/>
-          <w:numId w:val="3"/>
+          <w:numId w:val="12"/>
         </w:numPr>
         <w:spacing w:line="360" w:lineRule="auto"/>
         <w:rPr>
@@ -3166,7 +3167,6 @@
           <w:b/>
           <w:sz w:val="28"/>
           <w:szCs w:val="28"/>
-          <w:lang w:val="ru-RU"/>
         </w:rPr>
       </w:pPr>
       <w:r>
@@ -3175,7 +3175,6 @@
           <w:b/>
           <w:sz w:val="28"/>
           <w:szCs w:val="28"/>
-          <w:lang w:val="ru-RU"/>
         </w:rPr>
         <w:t xml:space="preserve">1.1.3 </w:t>
       </w:r>
@@ -3217,7 +3216,6 @@
           <w:rFonts w:ascii="Times New Roman" w:hAnsi="Times New Roman" w:cs="Times New Roman"/>
           <w:sz w:val="28"/>
           <w:szCs w:val="28"/>
-          <w:lang w:val="ru-RU"/>
         </w:rPr>
         <w:t xml:space="preserve"> – </w:t>
       </w:r>
@@ -3228,7 +3226,15 @@
           <w:szCs w:val="28"/>
           <w:lang w:val="ru-RU"/>
         </w:rPr>
-        <w:t xml:space="preserve">це </w:t>
+        <w:t>це</w:t>
+      </w:r>
+      <w:r>
+        <w:rPr>
+          <w:rFonts w:ascii="Times New Roman" w:hAnsi="Times New Roman" w:cs="Times New Roman"/>
+          <w:sz w:val="28"/>
+          <w:szCs w:val="28"/>
+        </w:rPr>
+        <w:t xml:space="preserve"> </w:t>
       </w:r>
       <w:r>
         <w:rPr>
@@ -3398,7 +3404,7 @@
         <w:pStyle w:val="ListParagraph"/>
         <w:numPr>
           <w:ilvl w:val="0"/>
-          <w:numId w:val="3"/>
+          <w:numId w:val="13"/>
         </w:numPr>
         <w:spacing w:line="360" w:lineRule="auto"/>
         <w:rPr>
@@ -3423,7 +3429,7 @@
         <w:pStyle w:val="ListParagraph"/>
         <w:numPr>
           <w:ilvl w:val="0"/>
-          <w:numId w:val="3"/>
+          <w:numId w:val="13"/>
         </w:numPr>
         <w:spacing w:line="360" w:lineRule="auto"/>
         <w:rPr>
@@ -3448,7 +3454,7 @@
         <w:pStyle w:val="ListParagraph"/>
         <w:numPr>
           <w:ilvl w:val="0"/>
-          <w:numId w:val="3"/>
+          <w:numId w:val="13"/>
         </w:numPr>
         <w:spacing w:line="360" w:lineRule="auto"/>
         <w:rPr>
@@ -3473,7 +3479,7 @@
         <w:pStyle w:val="ListParagraph"/>
         <w:numPr>
           <w:ilvl w:val="0"/>
-          <w:numId w:val="3"/>
+          <w:numId w:val="13"/>
         </w:numPr>
         <w:spacing w:line="360" w:lineRule="auto"/>
         <w:rPr>
@@ -3502,6 +3508,7 @@
           <w:b/>
           <w:sz w:val="28"/>
           <w:szCs w:val="28"/>
+          <w:lang w:val="uk-UA"/>
         </w:rPr>
       </w:pPr>
       <w:r>
@@ -3571,7 +3578,7 @@
           <w:rFonts w:ascii="Times New Roman" w:hAnsi="Times New Roman" w:cs="Times New Roman"/>
           <w:sz w:val="28"/>
           <w:szCs w:val="28"/>
-          <w:lang w:val="ru-RU"/>
+          <w:lang w:val="uk-UA"/>
         </w:rPr>
         <w:t>, щоб допомогти сво</w:t>
       </w:r>
@@ -3618,7 +3625,7 @@
         <w:pStyle w:val="ListParagraph"/>
         <w:numPr>
           <w:ilvl w:val="0"/>
-          <w:numId w:val="3"/>
+          <w:numId w:val="14"/>
         </w:numPr>
         <w:spacing w:line="360" w:lineRule="auto"/>
         <w:rPr>
@@ -3635,17 +3642,20 @@
           <w:szCs w:val="28"/>
           <w:lang w:val="uk-UA"/>
         </w:rPr>
-        <w:t>Упра</w:t>
-      </w:r>
-      <w:r>
-        <w:rPr>
-          <w:rFonts w:ascii="Times New Roman" w:hAnsi="Times New Roman" w:cs="Times New Roman"/>
-          <w:sz w:val="28"/>
-          <w:szCs w:val="28"/>
-          <w:lang w:val="uk-UA"/>
-        </w:rPr>
-        <w:t xml:space="preserve">вління проектом – </w:t>
-      </w:r>
+        <w:t>Управління проектом</w:t>
+      </w:r>
+    </w:p>
+    <w:p>
+      <w:pPr>
+        <w:spacing w:line="360" w:lineRule="auto"/>
+        <w:ind w:firstLine="360"/>
+        <w:rPr>
+          <w:rFonts w:ascii="Times New Roman" w:hAnsi="Times New Roman" w:cs="Times New Roman"/>
+          <w:sz w:val="28"/>
+          <w:szCs w:val="28"/>
+          <w:lang w:val="uk-UA"/>
+        </w:rPr>
+      </w:pPr>
       <w:proofErr w:type="spellStart"/>
       <w:r>
         <w:rPr>
@@ -3663,6 +3673,15 @@
           <w:szCs w:val="28"/>
           <w:lang w:val="uk-UA"/>
         </w:rPr>
+        <w:t xml:space="preserve"> має функції, які допомагають</w:t>
+      </w:r>
+      <w:r>
+        <w:rPr>
+          <w:rFonts w:ascii="Times New Roman" w:hAnsi="Times New Roman" w:cs="Times New Roman"/>
+          <w:sz w:val="28"/>
+          <w:szCs w:val="28"/>
+          <w:lang w:val="uk-UA"/>
+        </w:rPr>
         <w:t xml:space="preserve"> </w:t>
       </w:r>
       <w:r>
@@ -3672,24 +3691,6 @@
           <w:szCs w:val="28"/>
           <w:lang w:val="uk-UA"/>
         </w:rPr>
-        <w:t>має функції, які допомагають</w:t>
-      </w:r>
-      <w:r>
-        <w:rPr>
-          <w:rFonts w:ascii="Times New Roman" w:hAnsi="Times New Roman" w:cs="Times New Roman"/>
-          <w:sz w:val="28"/>
-          <w:szCs w:val="28"/>
-          <w:lang w:val="ru-RU"/>
-        </w:rPr>
-        <w:t xml:space="preserve"> </w:t>
-      </w:r>
-      <w:r>
-        <w:rPr>
-          <w:rFonts w:ascii="Times New Roman" w:hAnsi="Times New Roman" w:cs="Times New Roman"/>
-          <w:sz w:val="28"/>
-          <w:szCs w:val="28"/>
-          <w:lang w:val="uk-UA"/>
-        </w:rPr>
         <w:t>проектним командам планувати, а також візуалізувати свій план з допомогою кількох переглядів</w:t>
       </w:r>
       <w:r>
@@ -3699,7 +3700,7 @@
           <w:szCs w:val="28"/>
           <w:lang w:val="uk-UA"/>
         </w:rPr>
-        <w:t xml:space="preserve">. Використовуйте перегляд списку, щоб керувати пріоритетами, перегляд календаря, щоб перевірити часові шкали, і перегляд Ганта, щоб відстежувати процес. Команди можуть легко співпрацювати, додаючи коментарі до будь-якого завдання чи </w:t>
+        <w:t>. Використовуйте перегляд списку, щоб керувати пріоритетами, перегляд календаря, щоб перевірити часові шкали, і перегляд Ганта, щоб відстежувати процес. Команди можуть легко співпрацювати, додаючи коментарі до будь-</w:t>
       </w:r>
       <w:r>
         <w:rPr>
@@ -3709,7 +3710,7 @@
           <w:lang w:val="uk-UA"/>
         </w:rPr>
         <w:lastRenderedPageBreak/>
-        <w:t>документа та отримуючи сповіщення про будь-які зміни. Вони можуть використовувати інформаційні панелі, щоб швидко отримувати інформацію, а також підтримувати графіки та бюджети відповідно до відстеження часу.</w:t>
+        <w:t>якого завдання чи документа та отримуючи сповіщення про будь-які зміни. Вони можуть використовувати інформаційні панелі, щоб швидко отримувати інформацію, а також підтримувати графіки та бюджети відповідно до відстеження часу.</w:t>
       </w:r>
     </w:p>
     <w:p>
@@ -3717,7 +3718,7 @@
         <w:pStyle w:val="ListParagraph"/>
         <w:numPr>
           <w:ilvl w:val="0"/>
-          <w:numId w:val="3"/>
+          <w:numId w:val="14"/>
         </w:numPr>
         <w:spacing w:line="360" w:lineRule="auto"/>
         <w:rPr>
@@ -3734,7 +3735,37 @@
           <w:szCs w:val="28"/>
           <w:lang w:val="uk-UA"/>
         </w:rPr>
-        <w:t xml:space="preserve">Гнучка розробка – функції </w:t>
+        <w:t xml:space="preserve">Гнучка розробка </w:t>
+      </w:r>
+    </w:p>
+    <w:p>
+      <w:pPr>
+        <w:spacing w:line="360" w:lineRule="auto"/>
+        <w:ind w:firstLine="360"/>
+        <w:rPr>
+          <w:rFonts w:ascii="Times New Roman" w:hAnsi="Times New Roman" w:cs="Times New Roman"/>
+          <w:sz w:val="28"/>
+          <w:szCs w:val="28"/>
+          <w:lang w:val="uk-UA"/>
+        </w:rPr>
+      </w:pPr>
+      <w:r>
+        <w:rPr>
+          <w:rFonts w:ascii="Times New Roman" w:hAnsi="Times New Roman" w:cs="Times New Roman"/>
+          <w:sz w:val="28"/>
+          <w:szCs w:val="28"/>
+          <w:lang w:val="uk-UA"/>
+        </w:rPr>
+        <w:t>Ф</w:t>
+      </w:r>
+      <w:r>
+        <w:rPr>
+          <w:rFonts w:ascii="Times New Roman" w:hAnsi="Times New Roman" w:cs="Times New Roman"/>
+          <w:sz w:val="28"/>
+          <w:szCs w:val="28"/>
+          <w:lang w:val="uk-UA"/>
+        </w:rPr>
+        <w:t xml:space="preserve">ункції </w:t>
       </w:r>
       <w:proofErr w:type="spellStart"/>
       <w:r>
@@ -3753,16 +3784,7 @@
           <w:szCs w:val="28"/>
           <w:lang w:val="uk-UA"/>
         </w:rPr>
-        <w:t xml:space="preserve"> мож</w:t>
-      </w:r>
-      <w:r>
-        <w:rPr>
-          <w:rFonts w:ascii="Times New Roman" w:hAnsi="Times New Roman" w:cs="Times New Roman"/>
-          <w:sz w:val="28"/>
-          <w:szCs w:val="28"/>
-          <w:lang w:val="uk-UA"/>
-        </w:rPr>
-        <w:t xml:space="preserve">на налаштувати, щоб команди з розробки програмного забезпечення могли використовувати платформу для відстеження помилок, керування спринтами або запуску продуктів. Вони можуть створювати інформаційні панелі </w:t>
+        <w:t xml:space="preserve"> можна налаштувати, щоб команди з розробки програмного забезпечення могли використовувати платформу для відстеження помилок, керування спринтами або запуску продуктів. Вони можуть створювати інформаційні панелі </w:t>
       </w:r>
       <w:r>
         <w:rPr>
@@ -3813,7 +3835,7 @@
         <w:pStyle w:val="ListParagraph"/>
         <w:numPr>
           <w:ilvl w:val="0"/>
-          <w:numId w:val="3"/>
+          <w:numId w:val="14"/>
         </w:numPr>
         <w:spacing w:line="360" w:lineRule="auto"/>
         <w:rPr>
@@ -3830,7 +3852,37 @@
           <w:szCs w:val="28"/>
           <w:lang w:val="uk-UA"/>
         </w:rPr>
-        <w:t xml:space="preserve">Віддалена робота – команди можуть продовжувати свою роботу, виконуючи завдання та виокнувати проекти, працюючи віддалени. </w:t>
+        <w:t>Віддалена робота</w:t>
+      </w:r>
+    </w:p>
+    <w:p>
+      <w:pPr>
+        <w:spacing w:line="360" w:lineRule="auto"/>
+        <w:ind w:firstLine="360"/>
+        <w:rPr>
+          <w:rFonts w:ascii="Times New Roman" w:hAnsi="Times New Roman" w:cs="Times New Roman"/>
+          <w:sz w:val="28"/>
+          <w:szCs w:val="28"/>
+          <w:lang w:val="uk-UA"/>
+        </w:rPr>
+      </w:pPr>
+      <w:r>
+        <w:rPr>
+          <w:rFonts w:ascii="Times New Roman" w:hAnsi="Times New Roman" w:cs="Times New Roman"/>
+          <w:sz w:val="28"/>
+          <w:szCs w:val="28"/>
+          <w:lang w:val="uk-UA"/>
+        </w:rPr>
+        <w:t>К</w:t>
+      </w:r>
+      <w:r>
+        <w:rPr>
+          <w:rFonts w:ascii="Times New Roman" w:hAnsi="Times New Roman" w:cs="Times New Roman"/>
+          <w:sz w:val="28"/>
+          <w:szCs w:val="28"/>
+          <w:lang w:val="uk-UA"/>
+        </w:rPr>
+        <w:t xml:space="preserve">оманди можуть продовжувати свою роботу, виконуючи завдання та виокнувати проекти, працюючи віддалени. </w:t>
       </w:r>
       <w:proofErr w:type="spellStart"/>
       <w:r>
@@ -3916,8 +3968,20 @@
           <w:szCs w:val="28"/>
           <w:lang w:val="uk-UA"/>
         </w:rPr>
-        <w:t xml:space="preserve">Підходить для команд та одиночних користувачів. </w:t>
-      </w:r>
+        <w:t>Підходить для команд та одиночних користувачів</w:t>
+      </w:r>
+    </w:p>
+    <w:p>
+      <w:pPr>
+        <w:spacing w:line="360" w:lineRule="auto"/>
+        <w:ind w:firstLine="360"/>
+        <w:rPr>
+          <w:rFonts w:ascii="Times New Roman" w:hAnsi="Times New Roman" w:cs="Times New Roman"/>
+          <w:sz w:val="28"/>
+          <w:szCs w:val="28"/>
+          <w:lang w:val="uk-UA"/>
+        </w:rPr>
+      </w:pPr>
       <w:proofErr w:type="spellStart"/>
       <w:r>
         <w:rPr>
@@ -3972,7 +4036,17 @@
           <w:szCs w:val="28"/>
           <w:lang w:val="uk-UA"/>
         </w:rPr>
-        <w:t>добре працює і для окреми користувачів. Його набір функцій ідеально підходить для керування щоденними справами. Інтерфейс користувача простий для розуміння та використання, а інтеграції допомагають заощадити один дорогоцінний час для команди під час роботи з кількома додатками.</w:t>
+        <w:t xml:space="preserve">добре працює і для окреми користувачів. Його набір функцій ідеально підходить для керування щоденними справами. Інтерфейс користувача простий для розуміння та </w:t>
+      </w:r>
+      <w:r>
+        <w:rPr>
+          <w:rFonts w:ascii="Times New Roman" w:hAnsi="Times New Roman" w:cs="Times New Roman"/>
+          <w:sz w:val="28"/>
+          <w:szCs w:val="28"/>
+          <w:lang w:val="uk-UA"/>
+        </w:rPr>
+        <w:lastRenderedPageBreak/>
+        <w:t>використання, а інтеграції допомагають заощадити один дорогоцінний час для команди під час роботи з кількома додатками.</w:t>
       </w:r>
     </w:p>
     <w:p>
@@ -3997,7 +4071,6 @@
           <w:sz w:val="28"/>
           <w:szCs w:val="28"/>
         </w:rPr>
-        <w:lastRenderedPageBreak/>
         <w:t>ClickUp</w:t>
       </w:r>
       <w:proofErr w:type="spellEnd"/>
@@ -4017,16 +4090,28 @@
           <w:szCs w:val="28"/>
           <w:lang w:val="uk-UA"/>
         </w:rPr>
-        <w:t>надає чудові візуальні зображення та інформацію зі своїх інформаційних панелей. Перемикання преглядів показує різні точки зору, що допомогає побачити цінну інформацію. Ця функці</w:t>
-      </w:r>
-      <w:r>
-        <w:rPr>
-          <w:rFonts w:ascii="Times New Roman" w:hAnsi="Times New Roman" w:cs="Times New Roman"/>
-          <w:sz w:val="28"/>
-          <w:szCs w:val="28"/>
-          <w:lang w:val="ru-RU"/>
-        </w:rPr>
-        <w:t xml:space="preserve">я </w:t>
+        <w:t>надає чудові візуальні зображення та інформацію зі своїх інформаційних панелей</w:t>
+      </w:r>
+    </w:p>
+    <w:p>
+      <w:pPr>
+        <w:spacing w:line="360" w:lineRule="auto"/>
+        <w:ind w:firstLine="360"/>
+        <w:rPr>
+          <w:rFonts w:ascii="Times New Roman" w:hAnsi="Times New Roman" w:cs="Times New Roman"/>
+          <w:sz w:val="28"/>
+          <w:szCs w:val="28"/>
+          <w:lang w:val="uk-UA"/>
+        </w:rPr>
+      </w:pPr>
+      <w:r>
+        <w:rPr>
+          <w:rFonts w:ascii="Times New Roman" w:hAnsi="Times New Roman" w:cs="Times New Roman"/>
+          <w:sz w:val="28"/>
+          <w:szCs w:val="28"/>
+          <w:lang w:val="uk-UA"/>
+        </w:rPr>
+        <w:t xml:space="preserve"> Перемикання преглядів показує різні точки зору, що допомогає побачити цінну інформацію. Ця функція </w:t>
       </w:r>
       <w:proofErr w:type="spellStart"/>
       <w:r>
@@ -4043,17 +4128,9 @@
           <w:rFonts w:ascii="Times New Roman" w:hAnsi="Times New Roman" w:cs="Times New Roman"/>
           <w:sz w:val="28"/>
           <w:szCs w:val="28"/>
-        </w:rPr>
-        <w:t xml:space="preserve"> </w:t>
-      </w:r>
-      <w:r>
-        <w:rPr>
-          <w:rFonts w:ascii="Times New Roman" w:hAnsi="Times New Roman" w:cs="Times New Roman"/>
-          <w:sz w:val="28"/>
-          <w:szCs w:val="28"/>
-          <w:lang w:val="uk-UA"/>
-        </w:rPr>
-        <w:t>відрізняє програмне забезпечення від його конкурентів.</w:t>
+          <w:lang w:val="uk-UA"/>
+        </w:rPr>
+        <w:t xml:space="preserve"> відрізняє програмне забезпечення від його конкурентів.</w:t>
       </w:r>
     </w:p>
     <w:p>
@@ -4078,7 +4155,28 @@
           <w:szCs w:val="28"/>
           <w:lang w:val="uk-UA"/>
         </w:rPr>
-        <w:t xml:space="preserve">Повнофункціональна безкоштовна версія. Більшість безкоштовних версій програмного забезпечення містять основні та обмежені функції. На щастя, </w:t>
+        <w:t>Повнофункціональна безкоштовна версія</w:t>
+      </w:r>
+    </w:p>
+    <w:p>
+      <w:pPr>
+        <w:spacing w:line="360" w:lineRule="auto"/>
+        <w:ind w:firstLine="360"/>
+        <w:rPr>
+          <w:rFonts w:ascii="Times New Roman" w:hAnsi="Times New Roman" w:cs="Times New Roman"/>
+          <w:sz w:val="28"/>
+          <w:szCs w:val="28"/>
+          <w:lang w:val="uk-UA"/>
+        </w:rPr>
+      </w:pPr>
+      <w:r>
+        <w:rPr>
+          <w:rFonts w:ascii="Times New Roman" w:hAnsi="Times New Roman" w:cs="Times New Roman"/>
+          <w:sz w:val="28"/>
+          <w:szCs w:val="28"/>
+          <w:lang w:val="uk-UA"/>
+        </w:rPr>
+        <w:t xml:space="preserve"> Більшість безкоштовних версій програмного забезпечення містять основні та обмежені функції. На щастя, </w:t>
       </w:r>
       <w:proofErr w:type="spellStart"/>
       <w:r>
@@ -4097,34 +4195,7 @@
           <w:szCs w:val="28"/>
           <w:lang w:val="uk-UA"/>
         </w:rPr>
-        <w:t xml:space="preserve"> пропонує значну кількість функцій, які зазвичай містяться в</w:t>
-      </w:r>
-      <w:r>
-        <w:rPr>
-          <w:rFonts w:ascii="Times New Roman" w:hAnsi="Times New Roman" w:cs="Times New Roman"/>
-          <w:sz w:val="28"/>
-          <w:szCs w:val="28"/>
-          <w:lang w:val="uk-UA"/>
-        </w:rPr>
-        <w:t xml:space="preserve"> платних версіях іншого програмного забезпечення. Наприклад, він включає в себе різні подання, панелі інструментів, перевірку, спільну роботу в реальному часі, залежності завдань, інтеграцію, відстеження часу, підтримку </w:t>
-      </w:r>
-      <w:r>
-        <w:rPr>
-          <w:rFonts w:ascii="Times New Roman" w:hAnsi="Times New Roman" w:cs="Times New Roman"/>
-          <w:sz w:val="28"/>
-          <w:szCs w:val="28"/>
-          <w:lang w:val="uk-UA"/>
-        </w:rPr>
-        <w:t xml:space="preserve">24/7 </w:t>
-      </w:r>
-      <w:r>
-        <w:rPr>
-          <w:rFonts w:ascii="Times New Roman" w:hAnsi="Times New Roman" w:cs="Times New Roman"/>
-          <w:sz w:val="28"/>
-          <w:szCs w:val="28"/>
-          <w:lang w:val="uk-UA"/>
-        </w:rPr>
-        <w:t>та 2</w:t>
+        <w:t xml:space="preserve"> пропонує значну кількість функцій, які зазвичай містяться в платних версіях іншого програмного забезпечення. Наприклад, він включає в себе різні подання, панелі інструментів, перевірку, спільну роботу в реальному часі, залежності завдань, інтеграцію, відстеження часу, підтримку 24/7 та 2</w:t>
       </w:r>
       <w:r>
         <w:rPr>
@@ -4166,8 +4237,20 @@
           <w:szCs w:val="28"/>
           <w:lang w:val="uk-UA"/>
         </w:rPr>
-        <w:t xml:space="preserve">Орієнтований на клієнта. </w:t>
-      </w:r>
+        <w:t>Орієнтований на клієнта</w:t>
+      </w:r>
+    </w:p>
+    <w:p>
+      <w:pPr>
+        <w:spacing w:line="360" w:lineRule="auto"/>
+        <w:ind w:firstLine="360"/>
+        <w:rPr>
+          <w:rFonts w:ascii="Times New Roman" w:hAnsi="Times New Roman" w:cs="Times New Roman"/>
+          <w:sz w:val="28"/>
+          <w:szCs w:val="28"/>
+          <w:lang w:val="uk-UA"/>
+        </w:rPr>
+      </w:pPr>
       <w:proofErr w:type="spellStart"/>
       <w:r>
         <w:rPr>
@@ -4185,16 +4268,7 @@
           <w:szCs w:val="28"/>
           <w:lang w:val="uk-UA"/>
         </w:rPr>
-        <w:t xml:space="preserve"> </w:t>
-      </w:r>
-      <w:r>
-        <w:rPr>
-          <w:rFonts w:ascii="Times New Roman" w:hAnsi="Times New Roman" w:cs="Times New Roman"/>
-          <w:sz w:val="28"/>
-          <w:szCs w:val="28"/>
-          <w:lang w:val="uk-UA"/>
-        </w:rPr>
-        <w:t>постійно надає нові функції, які потрібні клієнтам.</w:t>
+        <w:t xml:space="preserve"> постійно надає нові функції, які потрібні клієнтам.</w:t>
       </w:r>
     </w:p>
     <w:p>
@@ -4219,8 +4293,20 @@
           <w:szCs w:val="28"/>
           <w:lang w:val="uk-UA"/>
         </w:rPr>
-        <w:t xml:space="preserve">Дружній макет. </w:t>
-      </w:r>
+        <w:t>Дружній макет</w:t>
+      </w:r>
+    </w:p>
+    <w:p>
+      <w:pPr>
+        <w:spacing w:line="360" w:lineRule="auto"/>
+        <w:ind w:firstLine="360"/>
+        <w:rPr>
+          <w:rFonts w:ascii="Times New Roman" w:hAnsi="Times New Roman" w:cs="Times New Roman"/>
+          <w:sz w:val="28"/>
+          <w:szCs w:val="28"/>
+          <w:lang w:val="uk-UA"/>
+        </w:rPr>
+      </w:pPr>
       <w:proofErr w:type="spellStart"/>
       <w:r>
         <w:rPr>
@@ -4272,7 +4358,28 @@
           <w:szCs w:val="28"/>
           <w:lang w:val="uk-UA"/>
         </w:rPr>
-        <w:t xml:space="preserve">Економічно ефективний. Командам і організаціям доводиться використовувати для своїх проектів два або більше додатків, і це може швидко накопичити витрати. </w:t>
+        <w:t>Економічно ефективний</w:t>
+      </w:r>
+    </w:p>
+    <w:p>
+      <w:pPr>
+        <w:spacing w:line="360" w:lineRule="auto"/>
+        <w:ind w:firstLine="360"/>
+        <w:rPr>
+          <w:rFonts w:ascii="Times New Roman" w:hAnsi="Times New Roman" w:cs="Times New Roman"/>
+          <w:sz w:val="28"/>
+          <w:szCs w:val="28"/>
+          <w:lang w:val="uk-UA"/>
+        </w:rPr>
+      </w:pPr>
+      <w:r>
+        <w:rPr>
+          <w:rFonts w:ascii="Times New Roman" w:hAnsi="Times New Roman" w:cs="Times New Roman"/>
+          <w:sz w:val="28"/>
+          <w:szCs w:val="28"/>
+          <w:lang w:val="uk-UA"/>
+        </w:rPr>
+        <w:t xml:space="preserve">Командам і організаціям доводиться використовувати для своїх проектів два або більше додатків, і це може швидко накопичити витрати. </w:t>
       </w:r>
       <w:proofErr w:type="spellStart"/>
       <w:r>
@@ -4300,7 +4407,17 @@
           <w:szCs w:val="28"/>
           <w:lang w:val="uk-UA"/>
         </w:rPr>
-        <w:t>інити кілька програм, необхідних для управління різними типами проектів. Це мінімізує витрати, надаючи єдину платформу знайому всім користувачам</w:t>
+        <w:t xml:space="preserve">інити кілька програм, необхідних для управління різними типами </w:t>
+      </w:r>
+      <w:r>
+        <w:rPr>
+          <w:rFonts w:ascii="Times New Roman" w:hAnsi="Times New Roman" w:cs="Times New Roman"/>
+          <w:sz w:val="28"/>
+          <w:szCs w:val="28"/>
+          <w:lang w:val="uk-UA"/>
+        </w:rPr>
+        <w:lastRenderedPageBreak/>
+        <w:t>проектів. Це мінімізує витрати, надаючи єдину платформу знайому всім користувачам</w:t>
       </w:r>
       <w:r>
         <w:rPr>
@@ -4326,7 +4443,6 @@
         <w:rPr>
           <w:noProof/>
         </w:rPr>
-        <w:lastRenderedPageBreak/>
         <w:drawing>
           <wp:inline distT="0" distB="0" distL="0" distR="0" wp14:anchorId="13B6C24F" wp14:editId="01105C80">
             <wp:extent cx="5943600" cy="2818130"/>
@@ -4419,6 +4535,7 @@
         <w:rPr>
           <w:noProof/>
         </w:rPr>
+        <w:lastRenderedPageBreak/>
         <w:drawing>
           <wp:inline distT="0" distB="0" distL="0" distR="0" wp14:anchorId="720B6C47" wp14:editId="2388AEE1">
             <wp:extent cx="5943600" cy="3823970"/>
@@ -4502,7 +4619,6 @@
         <w:rPr>
           <w:noProof/>
         </w:rPr>
-        <w:lastRenderedPageBreak/>
         <w:drawing>
           <wp:inline distT="0" distB="0" distL="0" distR="0" wp14:anchorId="4F38F071" wp14:editId="4963638E">
             <wp:extent cx="5943600" cy="3716655"/>
@@ -4570,6 +4686,7 @@
           <w:szCs w:val="28"/>
           <w:lang w:val="uk-UA"/>
         </w:rPr>
+        <w:lastRenderedPageBreak/>
         <w:t>Рис. 9 Графіки</w:t>
       </w:r>
     </w:p>
@@ -4735,6 +4852,7 @@
           <w:rFonts w:ascii="Times New Roman" w:hAnsi="Times New Roman" w:cs="Times New Roman"/>
           <w:sz w:val="28"/>
           <w:szCs w:val="28"/>
+          <w:lang w:val="ru-RU"/>
         </w:rPr>
       </w:pPr>
       <w:r>
@@ -4761,6 +4879,7 @@
           <w:rFonts w:ascii="Times New Roman" w:hAnsi="Times New Roman" w:cs="Times New Roman"/>
           <w:sz w:val="28"/>
           <w:szCs w:val="28"/>
+          <w:lang w:val="ru-RU"/>
         </w:rPr>
         <w:t>:</w:t>
       </w:r>
@@ -4770,7 +4889,7 @@
         <w:pStyle w:val="ListParagraph"/>
         <w:numPr>
           <w:ilvl w:val="0"/>
-          <w:numId w:val="3"/>
+          <w:numId w:val="15"/>
         </w:numPr>
         <w:spacing w:line="360" w:lineRule="auto"/>
         <w:rPr>
@@ -4794,7 +4913,7 @@
         <w:pStyle w:val="ListParagraph"/>
         <w:numPr>
           <w:ilvl w:val="0"/>
-          <w:numId w:val="3"/>
+          <w:numId w:val="15"/>
         </w:numPr>
         <w:spacing w:line="360" w:lineRule="auto"/>
         <w:rPr>
@@ -4810,7 +4929,6 @@
           <w:szCs w:val="28"/>
           <w:lang w:val="uk-UA"/>
         </w:rPr>
-        <w:lastRenderedPageBreak/>
         <w:t>Сповіщення</w:t>
       </w:r>
     </w:p>
@@ -4819,7 +4937,7 @@
         <w:pStyle w:val="ListParagraph"/>
         <w:numPr>
           <w:ilvl w:val="0"/>
-          <w:numId w:val="3"/>
+          <w:numId w:val="15"/>
         </w:numPr>
         <w:spacing w:line="360" w:lineRule="auto"/>
         <w:rPr>
@@ -4843,7 +4961,7 @@
         <w:pStyle w:val="ListParagraph"/>
         <w:numPr>
           <w:ilvl w:val="0"/>
-          <w:numId w:val="3"/>
+          <w:numId w:val="15"/>
         </w:numPr>
         <w:spacing w:line="360" w:lineRule="auto"/>
         <w:rPr>
@@ -4868,7 +4986,7 @@
         <w:pStyle w:val="ListParagraph"/>
         <w:numPr>
           <w:ilvl w:val="0"/>
-          <w:numId w:val="3"/>
+          <w:numId w:val="15"/>
         </w:numPr>
         <w:spacing w:line="360" w:lineRule="auto"/>
         <w:rPr>
@@ -4893,7 +5011,7 @@
         <w:pStyle w:val="ListParagraph"/>
         <w:numPr>
           <w:ilvl w:val="0"/>
-          <w:numId w:val="3"/>
+          <w:numId w:val="15"/>
         </w:numPr>
         <w:spacing w:line="360" w:lineRule="auto"/>
         <w:rPr>
@@ -4918,7 +5036,7 @@
         <w:pStyle w:val="ListParagraph"/>
         <w:numPr>
           <w:ilvl w:val="0"/>
-          <w:numId w:val="3"/>
+          <w:numId w:val="15"/>
         </w:numPr>
         <w:spacing w:line="360" w:lineRule="auto"/>
         <w:rPr>
@@ -4943,7 +5061,7 @@
         <w:pStyle w:val="ListParagraph"/>
         <w:numPr>
           <w:ilvl w:val="0"/>
-          <w:numId w:val="3"/>
+          <w:numId w:val="15"/>
         </w:numPr>
         <w:spacing w:line="360" w:lineRule="auto"/>
         <w:rPr>
@@ -4968,7 +5086,7 @@
         <w:pStyle w:val="ListParagraph"/>
         <w:numPr>
           <w:ilvl w:val="0"/>
-          <w:numId w:val="3"/>
+          <w:numId w:val="15"/>
         </w:numPr>
         <w:spacing w:line="360" w:lineRule="auto"/>
         <w:rPr>
@@ -4986,6 +5104,36 @@
           <w:lang w:val="uk-UA"/>
         </w:rPr>
         <w:t>Підзавдання</w:t>
+      </w:r>
+    </w:p>
+    <w:p>
+      <w:pPr>
+        <w:spacing w:line="360" w:lineRule="auto"/>
+        <w:ind w:left="360"/>
+        <w:rPr>
+          <w:rFonts w:ascii="Times New Roman" w:hAnsi="Times New Roman" w:cs="Times New Roman"/>
+          <w:sz w:val="28"/>
+          <w:szCs w:val="28"/>
+          <w:lang w:val="uk-UA"/>
+        </w:rPr>
+      </w:pPr>
+      <w:r>
+        <w:rPr>
+          <w:rFonts w:ascii="Times New Roman" w:hAnsi="Times New Roman" w:cs="Times New Roman"/>
+          <w:sz w:val="28"/>
+          <w:szCs w:val="28"/>
+          <w:lang w:val="uk-UA"/>
+        </w:rPr>
+        <w:t xml:space="preserve">10) </w:t>
+      </w:r>
+      <w:r>
+        <w:rPr>
+          <w:rFonts w:ascii="Times New Roman" w:hAnsi="Times New Roman" w:cs="Times New Roman"/>
+          <w:sz w:val="28"/>
+          <w:szCs w:val="28"/>
+          <w:lang w:val="uk-UA"/>
+        </w:rPr>
+        <w:t>Шаблони проектів</w:t>
       </w:r>
     </w:p>
     <w:p>
@@ -4993,7 +5141,7 @@
         <w:pStyle w:val="ListParagraph"/>
         <w:numPr>
           <w:ilvl w:val="0"/>
-          <w:numId w:val="3"/>
+          <w:numId w:val="16"/>
         </w:numPr>
         <w:spacing w:line="360" w:lineRule="auto"/>
         <w:rPr>
@@ -5010,7 +5158,16 @@
           <w:szCs w:val="28"/>
           <w:lang w:val="uk-UA"/>
         </w:rPr>
-        <w:t>Шаблони проектів</w:t>
+        <w:t xml:space="preserve"> </w:t>
+      </w:r>
+      <w:r>
+        <w:rPr>
+          <w:rFonts w:ascii="Times New Roman" w:hAnsi="Times New Roman" w:cs="Times New Roman"/>
+          <w:sz w:val="28"/>
+          <w:szCs w:val="28"/>
+          <w:lang w:val="uk-UA"/>
+        </w:rPr>
+        <w:t>Інтуїтивні фільтри</w:t>
       </w:r>
     </w:p>
     <w:p>
@@ -5018,7 +5175,7 @@
         <w:pStyle w:val="ListParagraph"/>
         <w:numPr>
           <w:ilvl w:val="0"/>
-          <w:numId w:val="3"/>
+          <w:numId w:val="16"/>
         </w:numPr>
         <w:spacing w:line="360" w:lineRule="auto"/>
         <w:rPr>
@@ -5035,7 +5192,16 @@
           <w:szCs w:val="28"/>
           <w:lang w:val="uk-UA"/>
         </w:rPr>
-        <w:t>Інтуїтивні фільтри</w:t>
+        <w:t xml:space="preserve"> </w:t>
+      </w:r>
+      <w:r>
+        <w:rPr>
+          <w:rFonts w:ascii="Times New Roman" w:hAnsi="Times New Roman" w:cs="Times New Roman"/>
+          <w:sz w:val="28"/>
+          <w:szCs w:val="28"/>
+          <w:lang w:val="uk-UA"/>
+        </w:rPr>
+        <w:t>Проекти</w:t>
       </w:r>
     </w:p>
     <w:p>
@@ -5043,7 +5209,7 @@
         <w:pStyle w:val="ListParagraph"/>
         <w:numPr>
           <w:ilvl w:val="0"/>
-          <w:numId w:val="3"/>
+          <w:numId w:val="16"/>
         </w:numPr>
         <w:spacing w:line="360" w:lineRule="auto"/>
         <w:rPr>
@@ -5060,7 +5226,16 @@
           <w:szCs w:val="28"/>
           <w:lang w:val="uk-UA"/>
         </w:rPr>
-        <w:t>Проекти</w:t>
+        <w:t xml:space="preserve"> </w:t>
+      </w:r>
+      <w:r>
+        <w:rPr>
+          <w:rFonts w:ascii="Times New Roman" w:hAnsi="Times New Roman" w:cs="Times New Roman"/>
+          <w:sz w:val="28"/>
+          <w:szCs w:val="28"/>
+          <w:lang w:val="uk-UA"/>
+        </w:rPr>
+        <w:t>Етикетки</w:t>
       </w:r>
     </w:p>
     <w:p>
@@ -5068,7 +5243,7 @@
         <w:pStyle w:val="ListParagraph"/>
         <w:numPr>
           <w:ilvl w:val="0"/>
-          <w:numId w:val="3"/>
+          <w:numId w:val="16"/>
         </w:numPr>
         <w:spacing w:line="360" w:lineRule="auto"/>
         <w:rPr>
@@ -5085,7 +5260,17 @@
           <w:szCs w:val="28"/>
           <w:lang w:val="uk-UA"/>
         </w:rPr>
-        <w:t>Етикетки</w:t>
+        <w:lastRenderedPageBreak/>
+        <w:t xml:space="preserve"> </w:t>
+      </w:r>
+      <w:r>
+        <w:rPr>
+          <w:rFonts w:ascii="Times New Roman" w:hAnsi="Times New Roman" w:cs="Times New Roman"/>
+          <w:sz w:val="28"/>
+          <w:szCs w:val="28"/>
+          <w:lang w:val="uk-UA"/>
+        </w:rPr>
+        <w:t>Нагадування</w:t>
       </w:r>
     </w:p>
     <w:p>
@@ -5093,7 +5278,7 @@
         <w:pStyle w:val="ListParagraph"/>
         <w:numPr>
           <w:ilvl w:val="0"/>
-          <w:numId w:val="3"/>
+          <w:numId w:val="16"/>
         </w:numPr>
         <w:spacing w:line="360" w:lineRule="auto"/>
         <w:rPr>
@@ -5110,7 +5295,16 @@
           <w:szCs w:val="28"/>
           <w:lang w:val="uk-UA"/>
         </w:rPr>
-        <w:t>Нагадування</w:t>
+        <w:t xml:space="preserve"> </w:t>
+      </w:r>
+      <w:r>
+        <w:rPr>
+          <w:rFonts w:ascii="Times New Roman" w:hAnsi="Times New Roman" w:cs="Times New Roman"/>
+          <w:sz w:val="28"/>
+          <w:szCs w:val="28"/>
+          <w:lang w:val="uk-UA"/>
+        </w:rPr>
+        <w:t>Завантаження файлів</w:t>
       </w:r>
     </w:p>
     <w:p>
@@ -5118,7 +5312,7 @@
         <w:pStyle w:val="ListParagraph"/>
         <w:numPr>
           <w:ilvl w:val="0"/>
-          <w:numId w:val="3"/>
+          <w:numId w:val="16"/>
         </w:numPr>
         <w:spacing w:line="360" w:lineRule="auto"/>
         <w:rPr>
@@ -5135,7 +5329,16 @@
           <w:szCs w:val="28"/>
           <w:lang w:val="uk-UA"/>
         </w:rPr>
-        <w:t>Завантаження файлів</w:t>
+        <w:t xml:space="preserve"> </w:t>
+      </w:r>
+      <w:r>
+        <w:rPr>
+          <w:rFonts w:ascii="Times New Roman" w:hAnsi="Times New Roman" w:cs="Times New Roman"/>
+          <w:sz w:val="28"/>
+          <w:szCs w:val="28"/>
+          <w:lang w:val="uk-UA"/>
+        </w:rPr>
+        <w:t>Візуалізація продуктивності</w:t>
       </w:r>
     </w:p>
     <w:p>
@@ -5143,7 +5346,7 @@
         <w:pStyle w:val="ListParagraph"/>
         <w:numPr>
           <w:ilvl w:val="0"/>
-          <w:numId w:val="3"/>
+          <w:numId w:val="16"/>
         </w:numPr>
         <w:spacing w:line="360" w:lineRule="auto"/>
         <w:rPr>
@@ -5160,7 +5363,16 @@
           <w:szCs w:val="28"/>
           <w:lang w:val="uk-UA"/>
         </w:rPr>
-        <w:t>Візуалізація продуктивності</w:t>
+        <w:t xml:space="preserve"> </w:t>
+      </w:r>
+      <w:r>
+        <w:rPr>
+          <w:rFonts w:ascii="Times New Roman" w:hAnsi="Times New Roman" w:cs="Times New Roman"/>
+          <w:sz w:val="28"/>
+          <w:szCs w:val="28"/>
+          <w:lang w:val="uk-UA"/>
+        </w:rPr>
+        <w:t>Пошук в архіві</w:t>
       </w:r>
     </w:p>
     <w:p>
@@ -5168,7 +5380,7 @@
         <w:pStyle w:val="ListParagraph"/>
         <w:numPr>
           <w:ilvl w:val="0"/>
-          <w:numId w:val="3"/>
+          <w:numId w:val="16"/>
         </w:numPr>
         <w:spacing w:line="360" w:lineRule="auto"/>
         <w:rPr>
@@ -5185,24 +5397,8 @@
           <w:szCs w:val="28"/>
           <w:lang w:val="uk-UA"/>
         </w:rPr>
-        <w:t>Пошук в архіві</w:t>
-      </w:r>
-    </w:p>
-    <w:p>
-      <w:pPr>
-        <w:pStyle w:val="ListParagraph"/>
-        <w:numPr>
-          <w:ilvl w:val="0"/>
-          <w:numId w:val="3"/>
-        </w:numPr>
-        <w:spacing w:line="360" w:lineRule="auto"/>
-        <w:rPr>
-          <w:rFonts w:ascii="Times New Roman" w:hAnsi="Times New Roman" w:cs="Times New Roman"/>
-          <w:sz w:val="28"/>
-          <w:szCs w:val="28"/>
-          <w:lang w:val="uk-UA"/>
-        </w:rPr>
-      </w:pPr>
+        <w:t xml:space="preserve"> </w:t>
+      </w:r>
       <w:r>
         <w:rPr>
           <w:rFonts w:ascii="Times New Roman" w:hAnsi="Times New Roman" w:cs="Times New Roman"/>
@@ -5337,7 +5533,6 @@
           <w:sz w:val="28"/>
           <w:szCs w:val="28"/>
         </w:rPr>
-        <w:lastRenderedPageBreak/>
         <w:t>Todoist</w:t>
       </w:r>
       <w:proofErr w:type="spellEnd"/>
@@ -5626,6 +5821,7 @@
           <w:szCs w:val="28"/>
           <w:lang w:val="uk-UA"/>
         </w:rPr>
+        <w:lastRenderedPageBreak/>
         <w:t xml:space="preserve">Користувачам також не протрібно турбуватися про роботу над своїми завданнями, поки вони не підключені до мережі. Це тому, що </w:t>
       </w:r>
       <w:proofErr w:type="spellStart"/>
@@ -5679,7 +5875,6 @@
         <w:rPr>
           <w:noProof/>
         </w:rPr>
-        <w:lastRenderedPageBreak/>
         <w:drawing>
           <wp:inline distT="0" distB="0" distL="0" distR="0" wp14:anchorId="5BFE9733" wp14:editId="3F9ACF76">
             <wp:extent cx="5943600" cy="3001645"/>
@@ -5772,6 +5967,7 @@
         <w:rPr>
           <w:noProof/>
         </w:rPr>
+        <w:lastRenderedPageBreak/>
         <w:drawing>
           <wp:inline distT="0" distB="0" distL="0" distR="0" wp14:anchorId="3B601690" wp14:editId="4CFB36B9">
             <wp:extent cx="5394960" cy="4000109"/>
@@ -5906,27 +6102,1225 @@
           </wp:inline>
         </w:drawing>
       </w:r>
+    </w:p>
+    <w:p>
+      <w:pPr>
+        <w:spacing w:line="360" w:lineRule="auto"/>
+        <w:rPr>
+          <w:rFonts w:ascii="Times New Roman" w:hAnsi="Times New Roman" w:cs="Times New Roman"/>
+          <w:sz w:val="28"/>
+          <w:szCs w:val="28"/>
+          <w:lang w:val="uk-UA"/>
+        </w:rPr>
+      </w:pPr>
+      <w:r>
+        <w:rPr>
+          <w:rFonts w:ascii="Times New Roman" w:hAnsi="Times New Roman" w:cs="Times New Roman"/>
+          <w:sz w:val="28"/>
+          <w:szCs w:val="28"/>
+          <w:lang w:val="uk-UA"/>
+        </w:rPr>
+        <w:t>Рис. 12 Мобільна версія</w:t>
+      </w:r>
+    </w:p>
+    <w:p>
+      <w:pPr>
+        <w:spacing w:line="360" w:lineRule="auto"/>
+        <w:ind w:firstLine="720"/>
+        <w:rPr>
+          <w:rFonts w:ascii="Times New Roman" w:hAnsi="Times New Roman" w:cs="Times New Roman"/>
+          <w:b/>
+          <w:sz w:val="28"/>
+          <w:szCs w:val="28"/>
+          <w:lang w:val="uk-UA"/>
+        </w:rPr>
+      </w:pPr>
+      <w:r>
+        <w:rPr>
+          <w:rFonts w:ascii="Times New Roman" w:hAnsi="Times New Roman" w:cs="Times New Roman"/>
+          <w:b/>
+          <w:sz w:val="28"/>
+          <w:szCs w:val="28"/>
+          <w:lang w:val="uk-UA"/>
+        </w:rPr>
+        <w:t xml:space="preserve">1.2 </w:t>
+      </w:r>
+      <w:r>
+        <w:rPr>
+          <w:rFonts w:ascii="Times New Roman" w:hAnsi="Times New Roman" w:cs="Times New Roman"/>
+          <w:b/>
+          <w:sz w:val="28"/>
+          <w:szCs w:val="28"/>
+          <w:lang w:val="uk-UA"/>
+        </w:rPr>
+        <w:t>Аналіз технічного завдання</w:t>
+      </w:r>
+    </w:p>
+    <w:p>
+      <w:pPr>
+        <w:spacing w:line="360" w:lineRule="auto"/>
+        <w:ind w:firstLine="720"/>
+        <w:rPr>
+          <w:rFonts w:ascii="Times New Roman" w:hAnsi="Times New Roman" w:cs="Times New Roman"/>
+          <w:sz w:val="28"/>
+          <w:szCs w:val="28"/>
+          <w:lang w:val="uk-UA"/>
+        </w:rPr>
+      </w:pPr>
+      <w:r>
+        <w:rPr>
+          <w:rFonts w:ascii="Times New Roman" w:hAnsi="Times New Roman" w:cs="Times New Roman"/>
+          <w:sz w:val="28"/>
+          <w:szCs w:val="28"/>
+          <w:lang w:val="uk-UA"/>
+        </w:rPr>
+        <w:t xml:space="preserve">Спеціалізована програма розподілу </w:t>
+      </w:r>
+      <w:r>
+        <w:rPr>
+          <w:rFonts w:ascii="Times New Roman" w:hAnsi="Times New Roman" w:cs="Times New Roman"/>
+          <w:sz w:val="28"/>
+          <w:szCs w:val="28"/>
+          <w:lang w:val="uk-UA"/>
+        </w:rPr>
+        <w:t xml:space="preserve">навантаження </w:t>
+      </w:r>
+      <w:r>
+        <w:rPr>
+          <w:rFonts w:ascii="Times New Roman" w:hAnsi="Times New Roman" w:cs="Times New Roman"/>
+          <w:sz w:val="28"/>
+          <w:szCs w:val="28"/>
+          <w:lang w:val="uk-UA"/>
+        </w:rPr>
+        <w:t>між викладачами кафедри є унікальною. Ні один з вищевказаних подібних програмних рішень не підтримує потрібні функції. В програмному рішенн</w:t>
+      </w:r>
+      <w:r>
+        <w:rPr>
+          <w:rFonts w:ascii="Times New Roman" w:hAnsi="Times New Roman" w:cs="Times New Roman"/>
+          <w:sz w:val="28"/>
+          <w:szCs w:val="28"/>
+          <w:lang w:val="uk-UA"/>
+        </w:rPr>
+        <w:t>і</w:t>
+      </w:r>
+      <w:r>
+        <w:rPr>
+          <w:rFonts w:ascii="Times New Roman" w:hAnsi="Times New Roman" w:cs="Times New Roman"/>
+          <w:sz w:val="28"/>
+          <w:szCs w:val="28"/>
+          <w:lang w:val="uk-UA"/>
+        </w:rPr>
+        <w:t xml:space="preserve"> обов</w:t>
+      </w:r>
+      <w:r>
+        <w:rPr>
+          <w:rFonts w:ascii="Times New Roman" w:hAnsi="Times New Roman" w:cs="Times New Roman"/>
+          <w:sz w:val="28"/>
+          <w:szCs w:val="28"/>
+          <w:lang w:val="uk-UA"/>
+        </w:rPr>
+        <w:t>‘</w:t>
+      </w:r>
       <w:bookmarkStart w:id="0" w:name="_GoBack"/>
       <w:bookmarkEnd w:id="0"/>
-    </w:p>
-    <w:p>
-      <w:pPr>
-        <w:spacing w:line="360" w:lineRule="auto"/>
-        <w:rPr>
-          <w:rFonts w:ascii="Times New Roman" w:hAnsi="Times New Roman" w:cs="Times New Roman"/>
-          <w:sz w:val="28"/>
-          <w:szCs w:val="28"/>
-          <w:lang w:val="uk-UA"/>
-        </w:rPr>
-      </w:pPr>
-      <w:r>
-        <w:rPr>
-          <w:rFonts w:ascii="Times New Roman" w:hAnsi="Times New Roman" w:cs="Times New Roman"/>
-          <w:sz w:val="28"/>
-          <w:szCs w:val="28"/>
-          <w:lang w:val="uk-UA"/>
-        </w:rPr>
-        <w:t>Рис. 12 Мобільна версія</w:t>
+      <w:r>
+        <w:rPr>
+          <w:rFonts w:ascii="Times New Roman" w:hAnsi="Times New Roman" w:cs="Times New Roman"/>
+          <w:sz w:val="28"/>
+          <w:szCs w:val="28"/>
+          <w:lang w:val="uk-UA"/>
+        </w:rPr>
+        <w:t>язоков</w:t>
+      </w:r>
+      <w:r>
+        <w:rPr>
+          <w:rFonts w:ascii="Times New Roman" w:hAnsi="Times New Roman" w:cs="Times New Roman"/>
+          <w:sz w:val="28"/>
+          <w:szCs w:val="28"/>
+          <w:lang w:val="uk-UA"/>
+        </w:rPr>
+        <w:t>о</w:t>
+      </w:r>
+      <w:r>
+        <w:rPr>
+          <w:rFonts w:ascii="Times New Roman" w:hAnsi="Times New Roman" w:cs="Times New Roman"/>
+          <w:sz w:val="28"/>
+          <w:szCs w:val="28"/>
+          <w:lang w:val="uk-UA"/>
+        </w:rPr>
+        <w:t xml:space="preserve"> повинні бути імплементовані наступні функції:</w:t>
+      </w:r>
+    </w:p>
+    <w:p>
+      <w:pPr>
+        <w:spacing w:line="360" w:lineRule="auto"/>
+        <w:ind w:firstLine="360"/>
+        <w:rPr>
+          <w:rFonts w:ascii="Times New Roman" w:hAnsi="Times New Roman" w:cs="Times New Roman"/>
+          <w:sz w:val="28"/>
+          <w:szCs w:val="28"/>
+          <w:lang w:val="uk-UA"/>
+        </w:rPr>
+      </w:pPr>
+      <w:r>
+        <w:rPr>
+          <w:rFonts w:ascii="Times New Roman" w:hAnsi="Times New Roman" w:cs="Times New Roman"/>
+          <w:sz w:val="28"/>
+          <w:szCs w:val="28"/>
+          <w:lang w:val="ru-RU"/>
+        </w:rPr>
+        <w:t xml:space="preserve">1) </w:t>
+      </w:r>
+      <w:r>
+        <w:rPr>
+          <w:rFonts w:ascii="Times New Roman" w:hAnsi="Times New Roman" w:cs="Times New Roman"/>
+          <w:sz w:val="28"/>
+          <w:szCs w:val="28"/>
+          <w:lang w:val="uk-UA"/>
+        </w:rPr>
+        <w:t>Форми для ручного заповнення</w:t>
+      </w:r>
+    </w:p>
+    <w:p>
+      <w:pPr>
+        <w:spacing w:line="360" w:lineRule="auto"/>
+        <w:ind w:firstLine="360"/>
+        <w:rPr>
+          <w:rFonts w:ascii="Times New Roman" w:hAnsi="Times New Roman" w:cs="Times New Roman"/>
+          <w:sz w:val="28"/>
+          <w:szCs w:val="28"/>
+          <w:lang w:val="uk-UA"/>
+        </w:rPr>
+      </w:pPr>
+      <w:r>
+        <w:rPr>
+          <w:rFonts w:ascii="Times New Roman" w:hAnsi="Times New Roman" w:cs="Times New Roman"/>
+          <w:sz w:val="28"/>
+          <w:szCs w:val="28"/>
+          <w:lang w:val="uk-UA"/>
+        </w:rPr>
+        <w:t>Форми для ручного заповнення даних потрібні для корегування або заповнення даних при не можливості імпорту з іншого джерела.</w:t>
+      </w:r>
+    </w:p>
+    <w:p>
+      <w:pPr>
+        <w:spacing w:line="360" w:lineRule="auto"/>
+        <w:ind w:firstLine="360"/>
+        <w:rPr>
+          <w:rFonts w:ascii="Times New Roman" w:hAnsi="Times New Roman" w:cs="Times New Roman"/>
+          <w:sz w:val="28"/>
+          <w:szCs w:val="28"/>
+          <w:lang w:val="uk-UA"/>
+        </w:rPr>
+      </w:pPr>
+      <w:r>
+        <w:rPr>
+          <w:rFonts w:ascii="Times New Roman" w:hAnsi="Times New Roman" w:cs="Times New Roman"/>
+          <w:sz w:val="28"/>
+          <w:szCs w:val="28"/>
+          <w:lang w:val="uk-UA"/>
+        </w:rPr>
+        <w:t>2) Кросплатформенність</w:t>
+      </w:r>
+    </w:p>
+    <w:p>
+      <w:pPr>
+        <w:spacing w:line="360" w:lineRule="auto"/>
+        <w:ind w:firstLine="360"/>
+        <w:rPr>
+          <w:rFonts w:ascii="Times New Roman" w:hAnsi="Times New Roman" w:cs="Times New Roman"/>
+          <w:sz w:val="28"/>
+          <w:szCs w:val="28"/>
+          <w:lang w:val="uk-UA"/>
+        </w:rPr>
+      </w:pPr>
+      <w:r>
+        <w:rPr>
+          <w:rFonts w:ascii="Times New Roman" w:hAnsi="Times New Roman" w:cs="Times New Roman"/>
+          <w:sz w:val="28"/>
+          <w:szCs w:val="28"/>
+          <w:lang w:val="uk-UA"/>
+        </w:rPr>
+        <w:lastRenderedPageBreak/>
+        <w:t>Кросплатформенність потрібна для того щоб використовувати розроблене програмне рішення під керуванням будь якої операційної системи.</w:t>
+      </w:r>
+    </w:p>
+    <w:p>
+      <w:pPr>
+        <w:spacing w:line="360" w:lineRule="auto"/>
+        <w:ind w:firstLine="360"/>
+        <w:rPr>
+          <w:rFonts w:ascii="Times New Roman" w:hAnsi="Times New Roman" w:cs="Times New Roman"/>
+          <w:sz w:val="28"/>
+          <w:szCs w:val="28"/>
+          <w:lang w:val="uk-UA"/>
+        </w:rPr>
+      </w:pPr>
+      <w:r>
+        <w:rPr>
+          <w:rFonts w:ascii="Times New Roman" w:hAnsi="Times New Roman" w:cs="Times New Roman"/>
+          <w:sz w:val="28"/>
+          <w:szCs w:val="28"/>
+          <w:lang w:val="uk-UA"/>
+        </w:rPr>
+        <w:t>3) Зручний інтерфейс</w:t>
+      </w:r>
+    </w:p>
+    <w:p>
+      <w:pPr>
+        <w:spacing w:line="360" w:lineRule="auto"/>
+        <w:ind w:firstLine="360"/>
+        <w:rPr>
+          <w:rFonts w:ascii="Times New Roman" w:hAnsi="Times New Roman" w:cs="Times New Roman"/>
+          <w:sz w:val="28"/>
+          <w:szCs w:val="28"/>
+          <w:lang w:val="uk-UA"/>
+        </w:rPr>
+      </w:pPr>
+      <w:r>
+        <w:rPr>
+          <w:rFonts w:ascii="Times New Roman" w:hAnsi="Times New Roman" w:cs="Times New Roman"/>
+          <w:sz w:val="28"/>
+          <w:szCs w:val="28"/>
+          <w:lang w:val="uk-UA"/>
+        </w:rPr>
+        <w:t>Зручний інтерфейс потрібен для зручності використання продукту. Чим зручніший інтерфес, тим менше потрібно потрати часу на виконання завдання.</w:t>
+      </w:r>
+    </w:p>
+    <w:p>
+      <w:pPr>
+        <w:spacing w:line="360" w:lineRule="auto"/>
+        <w:ind w:firstLine="360"/>
+        <w:rPr>
+          <w:rFonts w:ascii="Times New Roman" w:hAnsi="Times New Roman" w:cs="Times New Roman"/>
+          <w:sz w:val="28"/>
+          <w:szCs w:val="28"/>
+          <w:lang w:val="uk-UA"/>
+        </w:rPr>
+      </w:pPr>
+      <w:r>
+        <w:rPr>
+          <w:rFonts w:ascii="Times New Roman" w:hAnsi="Times New Roman" w:cs="Times New Roman"/>
+          <w:sz w:val="28"/>
+          <w:szCs w:val="28"/>
+          <w:lang w:val="uk-UA"/>
+        </w:rPr>
+        <w:t>4) Валідація даних</w:t>
+      </w:r>
+    </w:p>
+    <w:p>
+      <w:pPr>
+        <w:spacing w:line="360" w:lineRule="auto"/>
+        <w:ind w:firstLine="360"/>
+        <w:rPr>
+          <w:rFonts w:ascii="Times New Roman" w:hAnsi="Times New Roman" w:cs="Times New Roman"/>
+          <w:sz w:val="28"/>
+          <w:szCs w:val="28"/>
+          <w:lang w:val="uk-UA"/>
+        </w:rPr>
+      </w:pPr>
+      <w:r>
+        <w:rPr>
+          <w:rFonts w:ascii="Times New Roman" w:hAnsi="Times New Roman" w:cs="Times New Roman"/>
+          <w:sz w:val="28"/>
+          <w:szCs w:val="28"/>
+          <w:lang w:val="uk-UA"/>
+        </w:rPr>
+        <w:t>Валідація даних потрібна для уникнення помилок повязаних з людським фактором.</w:t>
+      </w:r>
+    </w:p>
+    <w:p>
+      <w:pPr>
+        <w:pStyle w:val="ListParagraph"/>
+        <w:numPr>
+          <w:ilvl w:val="0"/>
+          <w:numId w:val="9"/>
+        </w:numPr>
+        <w:spacing w:line="360" w:lineRule="auto"/>
+        <w:rPr>
+          <w:rFonts w:ascii="Times New Roman" w:hAnsi="Times New Roman" w:cs="Times New Roman"/>
+          <w:sz w:val="28"/>
+          <w:szCs w:val="28"/>
+          <w:lang w:val="uk-UA"/>
+        </w:rPr>
+      </w:pPr>
+      <w:r>
+        <w:rPr>
+          <w:rFonts w:ascii="Times New Roman" w:hAnsi="Times New Roman" w:cs="Times New Roman"/>
+          <w:sz w:val="28"/>
+          <w:szCs w:val="28"/>
+          <w:lang w:val="uk-UA"/>
+        </w:rPr>
+        <w:t xml:space="preserve">Динамічна рекалькуляція розподілу </w:t>
+      </w:r>
+      <w:r>
+        <w:rPr>
+          <w:rFonts w:ascii="Times New Roman" w:hAnsi="Times New Roman" w:cs="Times New Roman"/>
+          <w:sz w:val="28"/>
+          <w:szCs w:val="28"/>
+          <w:lang w:val="uk-UA"/>
+        </w:rPr>
+        <w:t>навантаження</w:t>
+      </w:r>
+      <w:r>
+        <w:rPr>
+          <w:rFonts w:ascii="Times New Roman" w:hAnsi="Times New Roman" w:cs="Times New Roman"/>
+          <w:sz w:val="28"/>
+          <w:szCs w:val="28"/>
+          <w:lang w:val="uk-UA"/>
+        </w:rPr>
+        <w:t xml:space="preserve"> між викладачами</w:t>
+      </w:r>
+    </w:p>
+    <w:p>
+      <w:pPr>
+        <w:spacing w:line="360" w:lineRule="auto"/>
+        <w:ind w:firstLine="360"/>
+        <w:rPr>
+          <w:rFonts w:ascii="Times New Roman" w:hAnsi="Times New Roman" w:cs="Times New Roman"/>
+          <w:sz w:val="28"/>
+          <w:szCs w:val="28"/>
+          <w:lang w:val="uk-UA"/>
+        </w:rPr>
+      </w:pPr>
+      <w:r>
+        <w:rPr>
+          <w:rFonts w:ascii="Times New Roman" w:hAnsi="Times New Roman" w:cs="Times New Roman"/>
+          <w:sz w:val="28"/>
+          <w:szCs w:val="28"/>
+          <w:lang w:val="uk-UA"/>
+        </w:rPr>
+        <w:t>Динамічна рекалькуляція розподулу навантаження між викладачами потрібна для зменшення часу виконання завдання а також для зменшення помилки в розрахунках. Попередньо всі дані перераховувалися в ручну.</w:t>
+      </w:r>
+    </w:p>
+    <w:p>
+      <w:pPr>
+        <w:pStyle w:val="ListParagraph"/>
+        <w:numPr>
+          <w:ilvl w:val="0"/>
+          <w:numId w:val="9"/>
+        </w:numPr>
+        <w:spacing w:line="360" w:lineRule="auto"/>
+        <w:rPr>
+          <w:rFonts w:ascii="Times New Roman" w:hAnsi="Times New Roman" w:cs="Times New Roman"/>
+          <w:sz w:val="28"/>
+          <w:szCs w:val="28"/>
+          <w:lang w:val="uk-UA"/>
+        </w:rPr>
+      </w:pPr>
+      <w:r>
+        <w:rPr>
+          <w:rFonts w:ascii="Times New Roman" w:hAnsi="Times New Roman" w:cs="Times New Roman"/>
+          <w:sz w:val="28"/>
+          <w:szCs w:val="28"/>
+          <w:lang w:val="uk-UA"/>
+        </w:rPr>
+        <w:t xml:space="preserve">Можливість експорту даних в </w:t>
+      </w:r>
+      <w:r>
+        <w:rPr>
+          <w:rFonts w:ascii="Times New Roman" w:hAnsi="Times New Roman" w:cs="Times New Roman"/>
+          <w:sz w:val="28"/>
+          <w:szCs w:val="28"/>
+        </w:rPr>
+        <w:t>csv</w:t>
+      </w:r>
+      <w:r>
+        <w:rPr>
+          <w:rFonts w:ascii="Times New Roman" w:hAnsi="Times New Roman" w:cs="Times New Roman"/>
+          <w:sz w:val="28"/>
+          <w:szCs w:val="28"/>
+          <w:lang w:val="ru-RU"/>
+        </w:rPr>
+        <w:t xml:space="preserve">, </w:t>
+      </w:r>
+      <w:r>
+        <w:rPr>
+          <w:rFonts w:ascii="Times New Roman" w:hAnsi="Times New Roman" w:cs="Times New Roman"/>
+          <w:sz w:val="28"/>
+          <w:szCs w:val="28"/>
+        </w:rPr>
+        <w:t>xlsx</w:t>
+      </w:r>
+    </w:p>
+    <w:p>
+      <w:pPr>
+        <w:spacing w:line="360" w:lineRule="auto"/>
+        <w:ind w:firstLine="360"/>
+        <w:rPr>
+          <w:rFonts w:ascii="Times New Roman" w:hAnsi="Times New Roman" w:cs="Times New Roman"/>
+          <w:sz w:val="28"/>
+          <w:szCs w:val="28"/>
+          <w:lang w:val="uk-UA"/>
+        </w:rPr>
+      </w:pPr>
+      <w:r>
+        <w:rPr>
+          <w:rFonts w:ascii="Times New Roman" w:hAnsi="Times New Roman" w:cs="Times New Roman"/>
+          <w:sz w:val="28"/>
+          <w:szCs w:val="28"/>
+          <w:lang w:val="uk-UA"/>
+        </w:rPr>
+        <w:t xml:space="preserve">Можливість експорту даних потрібна для подальшого їх використання </w:t>
+      </w:r>
+      <w:r>
+        <w:rPr>
+          <w:rFonts w:ascii="Times New Roman" w:hAnsi="Times New Roman" w:cs="Times New Roman"/>
+          <w:sz w:val="28"/>
+          <w:szCs w:val="28"/>
+          <w:lang w:val="uk-UA"/>
+        </w:rPr>
+        <w:t>деканатом, або іншими керуючими апаратами.</w:t>
+      </w:r>
+    </w:p>
+    <w:p>
+      <w:pPr>
+        <w:pStyle w:val="ListParagraph"/>
+        <w:numPr>
+          <w:ilvl w:val="0"/>
+          <w:numId w:val="9"/>
+        </w:numPr>
+        <w:spacing w:line="360" w:lineRule="auto"/>
+        <w:rPr>
+          <w:rFonts w:ascii="Times New Roman" w:hAnsi="Times New Roman" w:cs="Times New Roman"/>
+          <w:sz w:val="28"/>
+          <w:szCs w:val="28"/>
+          <w:lang w:val="uk-UA"/>
+        </w:rPr>
+      </w:pPr>
+      <w:r>
+        <w:rPr>
+          <w:rFonts w:ascii="Times New Roman" w:hAnsi="Times New Roman" w:cs="Times New Roman"/>
+          <w:sz w:val="28"/>
+          <w:szCs w:val="28"/>
+          <w:lang w:val="uk-UA"/>
+        </w:rPr>
+        <w:t>Проста СУБД</w:t>
+      </w:r>
+    </w:p>
+    <w:p>
+      <w:pPr>
+        <w:spacing w:line="360" w:lineRule="auto"/>
+        <w:ind w:left="360"/>
+        <w:rPr>
+          <w:rFonts w:ascii="Times New Roman" w:hAnsi="Times New Roman" w:cs="Times New Roman"/>
+          <w:sz w:val="28"/>
+          <w:szCs w:val="28"/>
+          <w:lang w:val="uk-UA"/>
+        </w:rPr>
+      </w:pPr>
+      <w:r>
+        <w:rPr>
+          <w:rFonts w:ascii="Times New Roman" w:hAnsi="Times New Roman" w:cs="Times New Roman"/>
+          <w:sz w:val="28"/>
+          <w:szCs w:val="28"/>
+          <w:lang w:val="uk-UA"/>
+        </w:rPr>
+        <w:t>Проста СУБД потрібна для спрощення переносу даних.</w:t>
+      </w:r>
+    </w:p>
+    <w:p>
+      <w:pPr>
+        <w:spacing w:line="360" w:lineRule="auto"/>
+        <w:ind w:left="360"/>
+        <w:rPr>
+          <w:rFonts w:ascii="Times New Roman" w:hAnsi="Times New Roman" w:cs="Times New Roman"/>
+          <w:b/>
+          <w:sz w:val="28"/>
+          <w:szCs w:val="28"/>
+          <w:lang w:val="uk-UA"/>
+        </w:rPr>
+      </w:pPr>
+      <w:r>
+        <w:rPr>
+          <w:rFonts w:ascii="Times New Roman" w:hAnsi="Times New Roman" w:cs="Times New Roman"/>
+          <w:b/>
+          <w:sz w:val="28"/>
+          <w:szCs w:val="28"/>
+          <w:lang w:val="uk-UA"/>
+        </w:rPr>
+        <w:t xml:space="preserve">1.3 Аналіз </w:t>
+      </w:r>
+      <w:r>
+        <w:rPr>
+          <w:rFonts w:ascii="Times New Roman" w:hAnsi="Times New Roman" w:cs="Times New Roman"/>
+          <w:b/>
+          <w:sz w:val="28"/>
+          <w:szCs w:val="28"/>
+          <w:lang w:val="uk-UA"/>
+        </w:rPr>
+        <w:t>випадків використання</w:t>
+      </w:r>
+    </w:p>
+    <w:p>
+      <w:pPr>
+        <w:spacing w:line="360" w:lineRule="auto"/>
+        <w:ind w:left="360"/>
+        <w:rPr>
+          <w:rFonts w:ascii="Times New Roman" w:hAnsi="Times New Roman" w:cs="Times New Roman"/>
+          <w:b/>
+          <w:sz w:val="28"/>
+          <w:szCs w:val="28"/>
+          <w:lang w:val="uk-UA"/>
+        </w:rPr>
+      </w:pPr>
+      <w:r>
+        <w:rPr>
+          <w:rFonts w:ascii="Times New Roman" w:hAnsi="Times New Roman" w:cs="Times New Roman"/>
+          <w:b/>
+          <w:sz w:val="28"/>
+          <w:szCs w:val="28"/>
+          <w:lang w:val="uk-UA"/>
+        </w:rPr>
+        <w:lastRenderedPageBreak/>
+        <w:drawing>
+          <wp:inline distT="0" distB="0" distL="0" distR="0" wp14:anchorId="78F28129" wp14:editId="6703148E">
+            <wp:extent cx="5943600" cy="3778250"/>
+            <wp:effectExtent l="0" t="0" r="0" b="0"/>
+            <wp:docPr id="1" name="Picture 1"/>
+            <wp:cNvGraphicFramePr>
+              <a:graphicFrameLocks xmlns:a="http://schemas.openxmlformats.org/drawingml/2006/main" noChangeAspect="1"/>
+            </wp:cNvGraphicFramePr>
+            <a:graphic xmlns:a="http://schemas.openxmlformats.org/drawingml/2006/main">
+              <a:graphicData uri="http://schemas.openxmlformats.org/drawingml/2006/picture">
+                <pic:pic xmlns:pic="http://schemas.openxmlformats.org/drawingml/2006/picture">
+                  <pic:nvPicPr>
+                    <pic:cNvPr id="1" name=""/>
+                    <pic:cNvPicPr/>
+                  </pic:nvPicPr>
+                  <pic:blipFill>
+                    <a:blip r:embed="rId17"/>
+                    <a:stretch>
+                      <a:fillRect/>
+                    </a:stretch>
+                  </pic:blipFill>
+                  <pic:spPr>
+                    <a:xfrm>
+                      <a:off x="0" y="0"/>
+                      <a:ext cx="5943600" cy="3778250"/>
+                    </a:xfrm>
+                    <a:prstGeom prst="rect">
+                      <a:avLst/>
+                    </a:prstGeom>
+                  </pic:spPr>
+                </pic:pic>
+              </a:graphicData>
+            </a:graphic>
+          </wp:inline>
+        </w:drawing>
+      </w:r>
+    </w:p>
+    <w:p>
+      <w:pPr>
+        <w:spacing w:line="360" w:lineRule="auto"/>
+        <w:ind w:left="360"/>
+        <w:rPr>
+          <w:rFonts w:ascii="Times New Roman" w:hAnsi="Times New Roman" w:cs="Times New Roman"/>
+          <w:sz w:val="28"/>
+          <w:szCs w:val="28"/>
+          <w:lang w:val="uk-UA"/>
+        </w:rPr>
+      </w:pPr>
+      <w:r>
+        <w:rPr>
+          <w:rFonts w:ascii="Times New Roman" w:hAnsi="Times New Roman" w:cs="Times New Roman"/>
+          <w:sz w:val="28"/>
+          <w:szCs w:val="28"/>
+          <w:lang w:val="uk-UA"/>
+        </w:rPr>
+        <w:t>Рис. 13 Випадки використання</w:t>
+      </w:r>
+    </w:p>
+    <w:p>
+      <w:pPr>
+        <w:spacing w:line="360" w:lineRule="auto"/>
+        <w:rPr>
+          <w:rFonts w:ascii="Times New Roman" w:hAnsi="Times New Roman" w:cs="Times New Roman"/>
+          <w:sz w:val="28"/>
+          <w:szCs w:val="28"/>
+          <w:lang w:val="uk-UA"/>
+        </w:rPr>
+      </w:pPr>
+      <w:r>
+        <w:rPr>
+          <w:rFonts w:ascii="Times New Roman" w:hAnsi="Times New Roman" w:cs="Times New Roman"/>
+          <w:sz w:val="28"/>
+          <w:szCs w:val="28"/>
+          <w:lang w:val="uk-UA"/>
+        </w:rPr>
+        <w:t>В користувача є 11 випадків використання програмного продукту:</w:t>
+      </w:r>
+    </w:p>
+    <w:p>
+      <w:pPr>
+        <w:pStyle w:val="ListParagraph"/>
+        <w:numPr>
+          <w:ilvl w:val="0"/>
+          <w:numId w:val="10"/>
+        </w:numPr>
+        <w:spacing w:line="360" w:lineRule="auto"/>
+        <w:rPr>
+          <w:rFonts w:ascii="Times New Roman" w:hAnsi="Times New Roman" w:cs="Times New Roman"/>
+          <w:sz w:val="28"/>
+          <w:szCs w:val="28"/>
+          <w:lang w:val="uk-UA"/>
+        </w:rPr>
+      </w:pPr>
+      <w:r>
+        <w:rPr>
+          <w:rFonts w:ascii="Times New Roman" w:hAnsi="Times New Roman" w:cs="Times New Roman"/>
+          <w:sz w:val="28"/>
+          <w:szCs w:val="28"/>
+          <w:lang w:val="uk-UA"/>
+        </w:rPr>
+        <w:t>Створити проект</w:t>
+      </w:r>
+    </w:p>
+    <w:p>
+      <w:pPr>
+        <w:spacing w:line="360" w:lineRule="auto"/>
+        <w:ind w:firstLine="360"/>
+        <w:rPr>
+          <w:rFonts w:ascii="Times New Roman" w:hAnsi="Times New Roman" w:cs="Times New Roman"/>
+          <w:sz w:val="28"/>
+          <w:szCs w:val="28"/>
+          <w:lang w:val="uk-UA"/>
+        </w:rPr>
+      </w:pPr>
+      <w:r>
+        <w:rPr>
+          <w:rFonts w:ascii="Times New Roman" w:hAnsi="Times New Roman" w:cs="Times New Roman"/>
+          <w:sz w:val="28"/>
+          <w:szCs w:val="28"/>
+          <w:lang w:val="uk-UA"/>
+        </w:rPr>
+        <w:t xml:space="preserve">Проект це абстактна сутність, до якої можуть прив‘язуватися інші сутності. Він слугує одиницею розмежування роботи. Різні проекти можуть містити свої унікальні дисципліни, викладачів тощо. </w:t>
+      </w:r>
+    </w:p>
+    <w:p>
+      <w:pPr>
+        <w:pStyle w:val="ListParagraph"/>
+        <w:numPr>
+          <w:ilvl w:val="0"/>
+          <w:numId w:val="10"/>
+        </w:numPr>
+        <w:spacing w:line="360" w:lineRule="auto"/>
+        <w:rPr>
+          <w:rFonts w:ascii="Times New Roman" w:hAnsi="Times New Roman" w:cs="Times New Roman"/>
+          <w:sz w:val="28"/>
+          <w:szCs w:val="28"/>
+          <w:lang w:val="uk-UA"/>
+        </w:rPr>
+      </w:pPr>
+      <w:r>
+        <w:rPr>
+          <w:rFonts w:ascii="Times New Roman" w:hAnsi="Times New Roman" w:cs="Times New Roman"/>
+          <w:sz w:val="28"/>
+          <w:szCs w:val="28"/>
+          <w:lang w:val="uk-UA"/>
+        </w:rPr>
+        <w:t>Вибрати проект</w:t>
+      </w:r>
+      <w:r>
+        <w:rPr>
+          <w:rFonts w:ascii="Times New Roman" w:hAnsi="Times New Roman" w:cs="Times New Roman"/>
+          <w:sz w:val="28"/>
+          <w:szCs w:val="28"/>
+          <w:lang w:val="uk-UA"/>
+        </w:rPr>
+        <w:t xml:space="preserve"> для роботи</w:t>
+      </w:r>
+    </w:p>
+    <w:p>
+      <w:pPr>
+        <w:spacing w:line="360" w:lineRule="auto"/>
+        <w:ind w:firstLine="360"/>
+        <w:rPr>
+          <w:rFonts w:ascii="Times New Roman" w:hAnsi="Times New Roman" w:cs="Times New Roman"/>
+          <w:sz w:val="28"/>
+          <w:szCs w:val="28"/>
+          <w:lang w:val="uk-UA"/>
+        </w:rPr>
+      </w:pPr>
+      <w:r>
+        <w:rPr>
+          <w:rFonts w:ascii="Times New Roman" w:hAnsi="Times New Roman" w:cs="Times New Roman"/>
+          <w:sz w:val="28"/>
+          <w:szCs w:val="28"/>
+          <w:lang w:val="uk-UA"/>
+        </w:rPr>
+        <w:t>Після вибору проекту користувач може створювати інші сутності. Вони будуть використовуватись для збереження і обрахунку даних.</w:t>
+      </w:r>
+    </w:p>
+    <w:p>
+      <w:pPr>
+        <w:pStyle w:val="ListParagraph"/>
+        <w:numPr>
+          <w:ilvl w:val="0"/>
+          <w:numId w:val="10"/>
+        </w:numPr>
+        <w:spacing w:line="360" w:lineRule="auto"/>
+        <w:rPr>
+          <w:rFonts w:ascii="Times New Roman" w:hAnsi="Times New Roman" w:cs="Times New Roman"/>
+          <w:sz w:val="28"/>
+          <w:szCs w:val="28"/>
+          <w:lang w:val="uk-UA"/>
+        </w:rPr>
+      </w:pPr>
+      <w:r>
+        <w:rPr>
+          <w:rFonts w:ascii="Times New Roman" w:hAnsi="Times New Roman" w:cs="Times New Roman"/>
+          <w:sz w:val="28"/>
+          <w:szCs w:val="28"/>
+          <w:lang w:val="uk-UA"/>
+        </w:rPr>
+        <w:t>Створити університет</w:t>
+      </w:r>
+    </w:p>
+    <w:p>
+      <w:pPr>
+        <w:spacing w:line="360" w:lineRule="auto"/>
+        <w:ind w:firstLine="360"/>
+        <w:rPr>
+          <w:rFonts w:ascii="Times New Roman" w:hAnsi="Times New Roman" w:cs="Times New Roman"/>
+          <w:sz w:val="28"/>
+          <w:szCs w:val="28"/>
+          <w:lang w:val="uk-UA"/>
+        </w:rPr>
+      </w:pPr>
+      <w:r>
+        <w:rPr>
+          <w:rFonts w:ascii="Times New Roman" w:hAnsi="Times New Roman" w:cs="Times New Roman"/>
+          <w:sz w:val="28"/>
+          <w:szCs w:val="28"/>
+          <w:lang w:val="uk-UA"/>
+        </w:rPr>
+        <w:lastRenderedPageBreak/>
+        <w:t>Сутність універститету допомагає досягнути універсальності. В майбутньому можна використовувати аплікацію для різних кафедр та університетів.</w:t>
+      </w:r>
+    </w:p>
+    <w:p>
+      <w:pPr>
+        <w:pStyle w:val="ListParagraph"/>
+        <w:numPr>
+          <w:ilvl w:val="0"/>
+          <w:numId w:val="10"/>
+        </w:numPr>
+        <w:spacing w:line="360" w:lineRule="auto"/>
+        <w:rPr>
+          <w:rFonts w:ascii="Times New Roman" w:hAnsi="Times New Roman" w:cs="Times New Roman"/>
+          <w:sz w:val="28"/>
+          <w:szCs w:val="28"/>
+          <w:lang w:val="uk-UA"/>
+        </w:rPr>
+      </w:pPr>
+      <w:r>
+        <w:rPr>
+          <w:rFonts w:ascii="Times New Roman" w:hAnsi="Times New Roman" w:cs="Times New Roman"/>
+          <w:sz w:val="28"/>
+          <w:szCs w:val="28"/>
+          <w:lang w:val="uk-UA"/>
+        </w:rPr>
+        <w:t>Створити активність</w:t>
+      </w:r>
+    </w:p>
+    <w:p>
+      <w:pPr>
+        <w:spacing w:line="360" w:lineRule="auto"/>
+        <w:ind w:firstLine="360"/>
+        <w:rPr>
+          <w:rFonts w:ascii="Times New Roman" w:hAnsi="Times New Roman" w:cs="Times New Roman"/>
+          <w:sz w:val="28"/>
+          <w:szCs w:val="28"/>
+          <w:lang w:val="uk-UA"/>
+        </w:rPr>
+      </w:pPr>
+      <w:r>
+        <w:rPr>
+          <w:rFonts w:ascii="Times New Roman" w:hAnsi="Times New Roman" w:cs="Times New Roman"/>
+          <w:sz w:val="28"/>
+          <w:szCs w:val="28"/>
+          <w:lang w:val="uk-UA"/>
+        </w:rPr>
+        <w:t>Під активністю мається на увазі «Лаборатна», «Курсова», «Димпломна» робота тощо. Теж допомагає досягти універсальності.</w:t>
+      </w:r>
+    </w:p>
+    <w:p>
+      <w:pPr>
+        <w:pStyle w:val="ListParagraph"/>
+        <w:numPr>
+          <w:ilvl w:val="0"/>
+          <w:numId w:val="10"/>
+        </w:numPr>
+        <w:spacing w:line="360" w:lineRule="auto"/>
+        <w:rPr>
+          <w:rFonts w:ascii="Times New Roman" w:hAnsi="Times New Roman" w:cs="Times New Roman"/>
+          <w:sz w:val="28"/>
+          <w:szCs w:val="28"/>
+          <w:lang w:val="uk-UA"/>
+        </w:rPr>
+      </w:pPr>
+      <w:r>
+        <w:rPr>
+          <w:rFonts w:ascii="Times New Roman" w:hAnsi="Times New Roman" w:cs="Times New Roman"/>
+          <w:sz w:val="28"/>
+          <w:szCs w:val="28"/>
+          <w:lang w:val="uk-UA"/>
+        </w:rPr>
+        <w:t>Створити лектора</w:t>
+      </w:r>
+    </w:p>
+    <w:p>
+      <w:pPr>
+        <w:spacing w:line="360" w:lineRule="auto"/>
+        <w:ind w:firstLine="360"/>
+        <w:rPr>
+          <w:rFonts w:ascii="Times New Roman" w:hAnsi="Times New Roman" w:cs="Times New Roman"/>
+          <w:sz w:val="28"/>
+          <w:szCs w:val="28"/>
+          <w:lang w:val="uk-UA"/>
+        </w:rPr>
+      </w:pPr>
+      <w:r>
+        <w:rPr>
+          <w:rFonts w:ascii="Times New Roman" w:hAnsi="Times New Roman" w:cs="Times New Roman"/>
+          <w:sz w:val="28"/>
+          <w:szCs w:val="28"/>
+          <w:lang w:val="uk-UA"/>
+        </w:rPr>
+        <w:t>Сутність лектора потрібна для співставленням з реальним лектором.</w:t>
+      </w:r>
+    </w:p>
+    <w:p>
+      <w:pPr>
+        <w:pStyle w:val="ListParagraph"/>
+        <w:numPr>
+          <w:ilvl w:val="0"/>
+          <w:numId w:val="10"/>
+        </w:numPr>
+        <w:spacing w:line="360" w:lineRule="auto"/>
+        <w:rPr>
+          <w:rFonts w:ascii="Times New Roman" w:hAnsi="Times New Roman" w:cs="Times New Roman"/>
+          <w:sz w:val="28"/>
+          <w:szCs w:val="28"/>
+          <w:lang w:val="uk-UA"/>
+        </w:rPr>
+      </w:pPr>
+      <w:r>
+        <w:rPr>
+          <w:rFonts w:ascii="Times New Roman" w:hAnsi="Times New Roman" w:cs="Times New Roman"/>
+          <w:sz w:val="28"/>
+          <w:szCs w:val="28"/>
+          <w:lang w:val="uk-UA"/>
+        </w:rPr>
+        <w:t>Створити дисципліну</w:t>
+      </w:r>
+    </w:p>
+    <w:p>
+      <w:pPr>
+        <w:spacing w:line="360" w:lineRule="auto"/>
+        <w:ind w:firstLine="360"/>
+        <w:rPr>
+          <w:rFonts w:ascii="Times New Roman" w:hAnsi="Times New Roman" w:cs="Times New Roman"/>
+          <w:sz w:val="28"/>
+          <w:szCs w:val="28"/>
+          <w:lang w:val="uk-UA"/>
+        </w:rPr>
+      </w:pPr>
+      <w:r>
+        <w:rPr>
+          <w:rFonts w:ascii="Times New Roman" w:hAnsi="Times New Roman" w:cs="Times New Roman"/>
+          <w:sz w:val="28"/>
+          <w:szCs w:val="28"/>
+          <w:lang w:val="uk-UA"/>
+        </w:rPr>
+        <w:t>Сутність дисципліни потрібна для співставлянням з реальною дисципліною. Вона повинна містити кількість студентів, груп  тощо.</w:t>
+      </w:r>
+    </w:p>
+    <w:p>
+      <w:pPr>
+        <w:pStyle w:val="ListParagraph"/>
+        <w:numPr>
+          <w:ilvl w:val="0"/>
+          <w:numId w:val="10"/>
+        </w:numPr>
+        <w:spacing w:line="360" w:lineRule="auto"/>
+        <w:rPr>
+          <w:rFonts w:ascii="Times New Roman" w:hAnsi="Times New Roman" w:cs="Times New Roman"/>
+          <w:sz w:val="28"/>
+          <w:szCs w:val="28"/>
+          <w:lang w:val="uk-UA"/>
+        </w:rPr>
+      </w:pPr>
+      <w:r>
+        <w:rPr>
+          <w:rFonts w:ascii="Times New Roman" w:hAnsi="Times New Roman" w:cs="Times New Roman"/>
+          <w:sz w:val="28"/>
+          <w:szCs w:val="28"/>
+          <w:lang w:val="uk-UA"/>
+        </w:rPr>
+        <w:t>Приєднати лектора до університету</w:t>
+      </w:r>
+    </w:p>
+    <w:p>
+      <w:pPr>
+        <w:spacing w:line="360" w:lineRule="auto"/>
+        <w:ind w:firstLine="360"/>
+        <w:rPr>
+          <w:rFonts w:ascii="Times New Roman" w:hAnsi="Times New Roman" w:cs="Times New Roman"/>
+          <w:sz w:val="28"/>
+          <w:szCs w:val="28"/>
+          <w:lang w:val="uk-UA"/>
+        </w:rPr>
+      </w:pPr>
+      <w:r>
+        <w:rPr>
+          <w:rFonts w:ascii="Times New Roman" w:hAnsi="Times New Roman" w:cs="Times New Roman"/>
+          <w:sz w:val="28"/>
+          <w:szCs w:val="28"/>
+          <w:lang w:val="uk-UA"/>
+        </w:rPr>
+        <w:t>Сутність мапінгу Лектор-Університет уникає дублювання записів в базі даних. Один лектор може викладати в декількох університетах або на різних кафедрах.</w:t>
+      </w:r>
+    </w:p>
+    <w:p>
+      <w:pPr>
+        <w:pStyle w:val="ListParagraph"/>
+        <w:numPr>
+          <w:ilvl w:val="0"/>
+          <w:numId w:val="10"/>
+        </w:numPr>
+        <w:spacing w:line="360" w:lineRule="auto"/>
+        <w:rPr>
+          <w:rFonts w:ascii="Times New Roman" w:hAnsi="Times New Roman" w:cs="Times New Roman"/>
+          <w:sz w:val="28"/>
+          <w:szCs w:val="28"/>
+          <w:lang w:val="uk-UA"/>
+        </w:rPr>
+      </w:pPr>
+      <w:r>
+        <w:rPr>
+          <w:rFonts w:ascii="Times New Roman" w:hAnsi="Times New Roman" w:cs="Times New Roman"/>
+          <w:sz w:val="28"/>
+          <w:szCs w:val="28"/>
+          <w:lang w:val="uk-UA"/>
+        </w:rPr>
+        <w:t>Приєднати лектора до активності і дисципліни.</w:t>
+      </w:r>
+    </w:p>
+    <w:p>
+      <w:pPr>
+        <w:spacing w:line="360" w:lineRule="auto"/>
+        <w:ind w:firstLine="360"/>
+        <w:rPr>
+          <w:rFonts w:ascii="Times New Roman" w:hAnsi="Times New Roman" w:cs="Times New Roman"/>
+          <w:sz w:val="28"/>
+          <w:szCs w:val="28"/>
+          <w:lang w:val="uk-UA"/>
+        </w:rPr>
+      </w:pPr>
+      <w:r>
+        <w:rPr>
+          <w:rFonts w:ascii="Times New Roman" w:hAnsi="Times New Roman" w:cs="Times New Roman"/>
+          <w:sz w:val="28"/>
+          <w:szCs w:val="28"/>
+          <w:lang w:val="uk-UA"/>
+        </w:rPr>
+        <w:t xml:space="preserve"> Сутність мапінгу Лектор-Активність-Дисципліна теж уникає дублювання записів в базі даних. Один лектор може проводити як лабораторні так і лекції в декількох дисциплінах.</w:t>
+      </w:r>
+    </w:p>
+    <w:p>
+      <w:pPr>
+        <w:pStyle w:val="ListParagraph"/>
+        <w:numPr>
+          <w:ilvl w:val="0"/>
+          <w:numId w:val="10"/>
+        </w:numPr>
+        <w:spacing w:line="360" w:lineRule="auto"/>
+        <w:rPr>
+          <w:rFonts w:ascii="Times New Roman" w:hAnsi="Times New Roman" w:cs="Times New Roman"/>
+          <w:sz w:val="28"/>
+          <w:szCs w:val="28"/>
+        </w:rPr>
+      </w:pPr>
+      <w:r>
+        <w:rPr>
+          <w:rFonts w:ascii="Times New Roman" w:hAnsi="Times New Roman" w:cs="Times New Roman"/>
+          <w:sz w:val="28"/>
+          <w:szCs w:val="28"/>
+          <w:lang w:val="uk-UA"/>
+        </w:rPr>
+        <w:t>Запустити обрахунок даних</w:t>
+      </w:r>
+    </w:p>
+    <w:p>
+      <w:pPr>
+        <w:spacing w:line="360" w:lineRule="auto"/>
+        <w:ind w:firstLine="360"/>
+        <w:rPr>
+          <w:rFonts w:ascii="Times New Roman" w:hAnsi="Times New Roman" w:cs="Times New Roman"/>
+          <w:sz w:val="28"/>
+          <w:szCs w:val="28"/>
+          <w:lang w:val="uk-UA"/>
+        </w:rPr>
+      </w:pPr>
+      <w:r>
+        <w:rPr>
+          <w:rFonts w:ascii="Times New Roman" w:hAnsi="Times New Roman" w:cs="Times New Roman"/>
+          <w:sz w:val="28"/>
+          <w:szCs w:val="28"/>
+          <w:lang w:val="uk-UA"/>
+        </w:rPr>
+        <w:t>Запуск обрахунку даних розподіляє навантаження між викладачами опираючись на попередньо додані дані.</w:t>
+      </w:r>
+    </w:p>
+    <w:p>
+      <w:pPr>
+        <w:spacing w:line="360" w:lineRule="auto"/>
+        <w:ind w:firstLine="360"/>
+        <w:rPr>
+          <w:rFonts w:ascii="Times New Roman" w:hAnsi="Times New Roman" w:cs="Times New Roman"/>
+          <w:sz w:val="28"/>
+          <w:szCs w:val="28"/>
+          <w:lang w:val="uk-UA"/>
+        </w:rPr>
+      </w:pPr>
+      <w:r>
+        <w:rPr>
+          <w:rFonts w:ascii="Times New Roman" w:hAnsi="Times New Roman" w:cs="Times New Roman"/>
+          <w:sz w:val="28"/>
+          <w:szCs w:val="28"/>
+        </w:rPr>
+        <w:lastRenderedPageBreak/>
+        <w:t xml:space="preserve">10) </w:t>
+      </w:r>
+      <w:r>
+        <w:rPr>
+          <w:rFonts w:ascii="Times New Roman" w:hAnsi="Times New Roman" w:cs="Times New Roman"/>
+          <w:sz w:val="28"/>
+          <w:szCs w:val="28"/>
+          <w:lang w:val="uk-UA"/>
+        </w:rPr>
+        <w:t>Експортувати дані</w:t>
+      </w:r>
+    </w:p>
+    <w:p>
+      <w:pPr>
+        <w:spacing w:line="360" w:lineRule="auto"/>
+        <w:ind w:firstLine="360"/>
+        <w:rPr>
+          <w:rFonts w:ascii="Times New Roman" w:hAnsi="Times New Roman" w:cs="Times New Roman"/>
+          <w:sz w:val="28"/>
+          <w:szCs w:val="28"/>
+          <w:lang w:val="uk-UA"/>
+        </w:rPr>
+      </w:pPr>
+      <w:r>
+        <w:rPr>
+          <w:rFonts w:ascii="Times New Roman" w:hAnsi="Times New Roman" w:cs="Times New Roman"/>
+          <w:sz w:val="28"/>
+          <w:szCs w:val="28"/>
+          <w:lang w:val="uk-UA"/>
+        </w:rPr>
+        <w:t xml:space="preserve">Експорт даних це міграція даних з бази даних до </w:t>
+      </w:r>
+      <w:r>
+        <w:rPr>
+          <w:rFonts w:ascii="Times New Roman" w:hAnsi="Times New Roman" w:cs="Times New Roman"/>
+          <w:sz w:val="28"/>
+          <w:szCs w:val="28"/>
+        </w:rPr>
+        <w:t>xlsx</w:t>
+      </w:r>
+      <w:r>
+        <w:rPr>
+          <w:rFonts w:ascii="Times New Roman" w:hAnsi="Times New Roman" w:cs="Times New Roman"/>
+          <w:sz w:val="28"/>
+          <w:szCs w:val="28"/>
+          <w:lang w:val="ru-RU"/>
+        </w:rPr>
+        <w:t xml:space="preserve"> </w:t>
+      </w:r>
+      <w:r>
+        <w:rPr>
+          <w:rFonts w:ascii="Times New Roman" w:hAnsi="Times New Roman" w:cs="Times New Roman"/>
+          <w:sz w:val="28"/>
+          <w:szCs w:val="28"/>
+          <w:lang w:val="ru-RU"/>
+        </w:rPr>
+        <w:t xml:space="preserve">або </w:t>
+      </w:r>
+      <w:r>
+        <w:rPr>
+          <w:rFonts w:ascii="Times New Roman" w:hAnsi="Times New Roman" w:cs="Times New Roman"/>
+          <w:sz w:val="28"/>
+          <w:szCs w:val="28"/>
+        </w:rPr>
+        <w:t>csv</w:t>
+      </w:r>
+      <w:r>
+        <w:rPr>
+          <w:rFonts w:ascii="Times New Roman" w:hAnsi="Times New Roman" w:cs="Times New Roman"/>
+          <w:sz w:val="28"/>
+          <w:szCs w:val="28"/>
+          <w:lang w:val="ru-RU"/>
+        </w:rPr>
+        <w:t xml:space="preserve"> </w:t>
+      </w:r>
+      <w:r>
+        <w:rPr>
+          <w:rFonts w:ascii="Times New Roman" w:hAnsi="Times New Roman" w:cs="Times New Roman"/>
+          <w:sz w:val="28"/>
+          <w:szCs w:val="28"/>
+          <w:lang w:val="uk-UA"/>
+        </w:rPr>
+        <w:t>для подальшого використання деканатом або іншими керуючими органами.</w:t>
+      </w:r>
+    </w:p>
+    <w:p>
+      <w:pPr>
+        <w:pStyle w:val="ListParagraph"/>
+        <w:numPr>
+          <w:ilvl w:val="0"/>
+          <w:numId w:val="11"/>
+        </w:numPr>
+        <w:spacing w:line="360" w:lineRule="auto"/>
+        <w:rPr>
+          <w:rFonts w:ascii="Times New Roman" w:hAnsi="Times New Roman" w:cs="Times New Roman"/>
+          <w:sz w:val="28"/>
+          <w:szCs w:val="28"/>
+          <w:lang w:val="uk-UA"/>
+        </w:rPr>
+      </w:pPr>
+      <w:r>
+        <w:rPr>
+          <w:rFonts w:ascii="Times New Roman" w:hAnsi="Times New Roman" w:cs="Times New Roman"/>
+          <w:sz w:val="28"/>
+          <w:szCs w:val="28"/>
+          <w:lang w:val="uk-UA"/>
+        </w:rPr>
+        <w:t xml:space="preserve"> Переглянути логи</w:t>
+      </w:r>
+    </w:p>
+    <w:p>
+      <w:pPr>
+        <w:spacing w:line="360" w:lineRule="auto"/>
+        <w:ind w:firstLine="360"/>
+        <w:rPr>
+          <w:rFonts w:ascii="Times New Roman" w:hAnsi="Times New Roman" w:cs="Times New Roman"/>
+          <w:sz w:val="28"/>
+          <w:szCs w:val="28"/>
+          <w:lang w:val="uk-UA"/>
+        </w:rPr>
+      </w:pPr>
+      <w:r>
+        <w:rPr>
+          <w:rFonts w:ascii="Times New Roman" w:hAnsi="Times New Roman" w:cs="Times New Roman"/>
+          <w:sz w:val="28"/>
+          <w:szCs w:val="28"/>
+          <w:lang w:val="uk-UA"/>
+        </w:rPr>
+        <w:t>Перегляд логів це системна функція. В логах буде зберігатися інформація про роботу програми або помилки, які виникли під час роботи. Опираючись на логи буде простіше пояснити розробнику про проблеми, які могли виникнути під час експлуатації програмного продукту. Таким чином розробник витратить менше часу на виправлення помилок в коді програми.</w:t>
       </w:r>
     </w:p>
     <w:sectPr>
@@ -6031,6 +7425,184 @@
     </w:lvl>
   </w:abstractNum>
   <w:abstractNum w:abstractNumId="1" w15:restartNumberingAfterBreak="0">
+    <w:nsid w:val="106D5E7C"/>
+    <w:multiLevelType w:val="hybridMultilevel"/>
+    <w:tmpl w:val="E538509C"/>
+    <w:lvl w:ilvl="0" w:tplc="BCA0C75E">
+      <w:start w:val="11"/>
+      <w:numFmt w:val="decimal"/>
+      <w:lvlText w:val="%1)"/>
+      <w:lvlJc w:val="left"/>
+      <w:pPr>
+        <w:ind w:left="744" w:hanging="384"/>
+      </w:pPr>
+      <w:rPr>
+        <w:rFonts w:hint="default"/>
+      </w:rPr>
+    </w:lvl>
+    <w:lvl w:ilvl="1" w:tplc="04090019" w:tentative="1">
+      <w:start w:val="1"/>
+      <w:numFmt w:val="lowerLetter"/>
+      <w:lvlText w:val="%2."/>
+      <w:lvlJc w:val="left"/>
+      <w:pPr>
+        <w:ind w:left="1440" w:hanging="360"/>
+      </w:pPr>
+    </w:lvl>
+    <w:lvl w:ilvl="2" w:tplc="0409001B" w:tentative="1">
+      <w:start w:val="1"/>
+      <w:numFmt w:val="lowerRoman"/>
+      <w:lvlText w:val="%3."/>
+      <w:lvlJc w:val="right"/>
+      <w:pPr>
+        <w:ind w:left="2160" w:hanging="180"/>
+      </w:pPr>
+    </w:lvl>
+    <w:lvl w:ilvl="3" w:tplc="0409000F" w:tentative="1">
+      <w:start w:val="1"/>
+      <w:numFmt w:val="decimal"/>
+      <w:lvlText w:val="%4."/>
+      <w:lvlJc w:val="left"/>
+      <w:pPr>
+        <w:ind w:left="2880" w:hanging="360"/>
+      </w:pPr>
+    </w:lvl>
+    <w:lvl w:ilvl="4" w:tplc="04090019" w:tentative="1">
+      <w:start w:val="1"/>
+      <w:numFmt w:val="lowerLetter"/>
+      <w:lvlText w:val="%5."/>
+      <w:lvlJc w:val="left"/>
+      <w:pPr>
+        <w:ind w:left="3600" w:hanging="360"/>
+      </w:pPr>
+    </w:lvl>
+    <w:lvl w:ilvl="5" w:tplc="0409001B" w:tentative="1">
+      <w:start w:val="1"/>
+      <w:numFmt w:val="lowerRoman"/>
+      <w:lvlText w:val="%6."/>
+      <w:lvlJc w:val="right"/>
+      <w:pPr>
+        <w:ind w:left="4320" w:hanging="180"/>
+      </w:pPr>
+    </w:lvl>
+    <w:lvl w:ilvl="6" w:tplc="0409000F" w:tentative="1">
+      <w:start w:val="1"/>
+      <w:numFmt w:val="decimal"/>
+      <w:lvlText w:val="%7."/>
+      <w:lvlJc w:val="left"/>
+      <w:pPr>
+        <w:ind w:left="5040" w:hanging="360"/>
+      </w:pPr>
+    </w:lvl>
+    <w:lvl w:ilvl="7" w:tplc="04090019" w:tentative="1">
+      <w:start w:val="1"/>
+      <w:numFmt w:val="lowerLetter"/>
+      <w:lvlText w:val="%8."/>
+      <w:lvlJc w:val="left"/>
+      <w:pPr>
+        <w:ind w:left="5760" w:hanging="360"/>
+      </w:pPr>
+    </w:lvl>
+    <w:lvl w:ilvl="8" w:tplc="0409001B" w:tentative="1">
+      <w:start w:val="1"/>
+      <w:numFmt w:val="lowerRoman"/>
+      <w:lvlText w:val="%9."/>
+      <w:lvlJc w:val="right"/>
+      <w:pPr>
+        <w:ind w:left="6480" w:hanging="180"/>
+      </w:pPr>
+    </w:lvl>
+  </w:abstractNum>
+  <w:abstractNum w:abstractNumId="2" w15:restartNumberingAfterBreak="0">
+    <w:nsid w:val="14DE38E6"/>
+    <w:multiLevelType w:val="hybridMultilevel"/>
+    <w:tmpl w:val="3F2CF790"/>
+    <w:lvl w:ilvl="0" w:tplc="04090011">
+      <w:start w:val="1"/>
+      <w:numFmt w:val="decimal"/>
+      <w:lvlText w:val="%1)"/>
+      <w:lvlJc w:val="left"/>
+      <w:pPr>
+        <w:ind w:left="720" w:hanging="360"/>
+      </w:pPr>
+      <w:rPr>
+        <w:rFonts w:hint="default"/>
+      </w:rPr>
+    </w:lvl>
+    <w:lvl w:ilvl="1" w:tplc="04090019" w:tentative="1">
+      <w:start w:val="1"/>
+      <w:numFmt w:val="lowerLetter"/>
+      <w:lvlText w:val="%2."/>
+      <w:lvlJc w:val="left"/>
+      <w:pPr>
+        <w:ind w:left="1440" w:hanging="360"/>
+      </w:pPr>
+    </w:lvl>
+    <w:lvl w:ilvl="2" w:tplc="0409001B" w:tentative="1">
+      <w:start w:val="1"/>
+      <w:numFmt w:val="lowerRoman"/>
+      <w:lvlText w:val="%3."/>
+      <w:lvlJc w:val="right"/>
+      <w:pPr>
+        <w:ind w:left="2160" w:hanging="180"/>
+      </w:pPr>
+    </w:lvl>
+    <w:lvl w:ilvl="3" w:tplc="0409000F" w:tentative="1">
+      <w:start w:val="1"/>
+      <w:numFmt w:val="decimal"/>
+      <w:lvlText w:val="%4."/>
+      <w:lvlJc w:val="left"/>
+      <w:pPr>
+        <w:ind w:left="2880" w:hanging="360"/>
+      </w:pPr>
+    </w:lvl>
+    <w:lvl w:ilvl="4" w:tplc="04090019" w:tentative="1">
+      <w:start w:val="1"/>
+      <w:numFmt w:val="lowerLetter"/>
+      <w:lvlText w:val="%5."/>
+      <w:lvlJc w:val="left"/>
+      <w:pPr>
+        <w:ind w:left="3600" w:hanging="360"/>
+      </w:pPr>
+    </w:lvl>
+    <w:lvl w:ilvl="5" w:tplc="0409001B" w:tentative="1">
+      <w:start w:val="1"/>
+      <w:numFmt w:val="lowerRoman"/>
+      <w:lvlText w:val="%6."/>
+      <w:lvlJc w:val="right"/>
+      <w:pPr>
+        <w:ind w:left="4320" w:hanging="180"/>
+      </w:pPr>
+    </w:lvl>
+    <w:lvl w:ilvl="6" w:tplc="0409000F" w:tentative="1">
+      <w:start w:val="1"/>
+      <w:numFmt w:val="decimal"/>
+      <w:lvlText w:val="%7."/>
+      <w:lvlJc w:val="left"/>
+      <w:pPr>
+        <w:ind w:left="5040" w:hanging="360"/>
+      </w:pPr>
+    </w:lvl>
+    <w:lvl w:ilvl="7" w:tplc="04090019" w:tentative="1">
+      <w:start w:val="1"/>
+      <w:numFmt w:val="lowerLetter"/>
+      <w:lvlText w:val="%8."/>
+      <w:lvlJc w:val="left"/>
+      <w:pPr>
+        <w:ind w:left="5760" w:hanging="360"/>
+      </w:pPr>
+    </w:lvl>
+    <w:lvl w:ilvl="8" w:tplc="0409001B" w:tentative="1">
+      <w:start w:val="1"/>
+      <w:numFmt w:val="lowerRoman"/>
+      <w:lvlText w:val="%9."/>
+      <w:lvlJc w:val="right"/>
+      <w:pPr>
+        <w:ind w:left="6480" w:hanging="180"/>
+      </w:pPr>
+    </w:lvl>
+  </w:abstractNum>
+  <w:abstractNum w:abstractNumId="3" w15:restartNumberingAfterBreak="0">
     <w:nsid w:val="18400E13"/>
     <w:multiLevelType w:val="hybridMultilevel"/>
     <w:tmpl w:val="6AD4A8FE"/>
@@ -6119,7 +7691,185 @@
       </w:pPr>
     </w:lvl>
   </w:abstractNum>
-  <w:abstractNum w:abstractNumId="2" w15:restartNumberingAfterBreak="0">
+  <w:abstractNum w:abstractNumId="4" w15:restartNumberingAfterBreak="0">
+    <w:nsid w:val="186E656A"/>
+    <w:multiLevelType w:val="hybridMultilevel"/>
+    <w:tmpl w:val="DA360662"/>
+    <w:lvl w:ilvl="0" w:tplc="04090011">
+      <w:start w:val="1"/>
+      <w:numFmt w:val="decimal"/>
+      <w:lvlText w:val="%1)"/>
+      <w:lvlJc w:val="left"/>
+      <w:pPr>
+        <w:ind w:left="720" w:hanging="360"/>
+      </w:pPr>
+      <w:rPr>
+        <w:rFonts w:hint="default"/>
+      </w:rPr>
+    </w:lvl>
+    <w:lvl w:ilvl="1" w:tplc="04090019" w:tentative="1">
+      <w:start w:val="1"/>
+      <w:numFmt w:val="lowerLetter"/>
+      <w:lvlText w:val="%2."/>
+      <w:lvlJc w:val="left"/>
+      <w:pPr>
+        <w:ind w:left="1440" w:hanging="360"/>
+      </w:pPr>
+    </w:lvl>
+    <w:lvl w:ilvl="2" w:tplc="0409001B" w:tentative="1">
+      <w:start w:val="1"/>
+      <w:numFmt w:val="lowerRoman"/>
+      <w:lvlText w:val="%3."/>
+      <w:lvlJc w:val="right"/>
+      <w:pPr>
+        <w:ind w:left="2160" w:hanging="180"/>
+      </w:pPr>
+    </w:lvl>
+    <w:lvl w:ilvl="3" w:tplc="0409000F" w:tentative="1">
+      <w:start w:val="1"/>
+      <w:numFmt w:val="decimal"/>
+      <w:lvlText w:val="%4."/>
+      <w:lvlJc w:val="left"/>
+      <w:pPr>
+        <w:ind w:left="2880" w:hanging="360"/>
+      </w:pPr>
+    </w:lvl>
+    <w:lvl w:ilvl="4" w:tplc="04090019" w:tentative="1">
+      <w:start w:val="1"/>
+      <w:numFmt w:val="lowerLetter"/>
+      <w:lvlText w:val="%5."/>
+      <w:lvlJc w:val="left"/>
+      <w:pPr>
+        <w:ind w:left="3600" w:hanging="360"/>
+      </w:pPr>
+    </w:lvl>
+    <w:lvl w:ilvl="5" w:tplc="0409001B" w:tentative="1">
+      <w:start w:val="1"/>
+      <w:numFmt w:val="lowerRoman"/>
+      <w:lvlText w:val="%6."/>
+      <w:lvlJc w:val="right"/>
+      <w:pPr>
+        <w:ind w:left="4320" w:hanging="180"/>
+      </w:pPr>
+    </w:lvl>
+    <w:lvl w:ilvl="6" w:tplc="0409000F" w:tentative="1">
+      <w:start w:val="1"/>
+      <w:numFmt w:val="decimal"/>
+      <w:lvlText w:val="%7."/>
+      <w:lvlJc w:val="left"/>
+      <w:pPr>
+        <w:ind w:left="5040" w:hanging="360"/>
+      </w:pPr>
+    </w:lvl>
+    <w:lvl w:ilvl="7" w:tplc="04090019" w:tentative="1">
+      <w:start w:val="1"/>
+      <w:numFmt w:val="lowerLetter"/>
+      <w:lvlText w:val="%8."/>
+      <w:lvlJc w:val="left"/>
+      <w:pPr>
+        <w:ind w:left="5760" w:hanging="360"/>
+      </w:pPr>
+    </w:lvl>
+    <w:lvl w:ilvl="8" w:tplc="0409001B" w:tentative="1">
+      <w:start w:val="1"/>
+      <w:numFmt w:val="lowerRoman"/>
+      <w:lvlText w:val="%9."/>
+      <w:lvlJc w:val="right"/>
+      <w:pPr>
+        <w:ind w:left="6480" w:hanging="180"/>
+      </w:pPr>
+    </w:lvl>
+  </w:abstractNum>
+  <w:abstractNum w:abstractNumId="5" w15:restartNumberingAfterBreak="0">
+    <w:nsid w:val="31054CA7"/>
+    <w:multiLevelType w:val="hybridMultilevel"/>
+    <w:tmpl w:val="D66A2C0E"/>
+    <w:lvl w:ilvl="0" w:tplc="04090011">
+      <w:start w:val="1"/>
+      <w:numFmt w:val="decimal"/>
+      <w:lvlText w:val="%1)"/>
+      <w:lvlJc w:val="left"/>
+      <w:pPr>
+        <w:ind w:left="720" w:hanging="360"/>
+      </w:pPr>
+      <w:rPr>
+        <w:rFonts w:hint="default"/>
+      </w:rPr>
+    </w:lvl>
+    <w:lvl w:ilvl="1" w:tplc="04090019" w:tentative="1">
+      <w:start w:val="1"/>
+      <w:numFmt w:val="lowerLetter"/>
+      <w:lvlText w:val="%2."/>
+      <w:lvlJc w:val="left"/>
+      <w:pPr>
+        <w:ind w:left="1440" w:hanging="360"/>
+      </w:pPr>
+    </w:lvl>
+    <w:lvl w:ilvl="2" w:tplc="0409001B" w:tentative="1">
+      <w:start w:val="1"/>
+      <w:numFmt w:val="lowerRoman"/>
+      <w:lvlText w:val="%3."/>
+      <w:lvlJc w:val="right"/>
+      <w:pPr>
+        <w:ind w:left="2160" w:hanging="180"/>
+      </w:pPr>
+    </w:lvl>
+    <w:lvl w:ilvl="3" w:tplc="0409000F" w:tentative="1">
+      <w:start w:val="1"/>
+      <w:numFmt w:val="decimal"/>
+      <w:lvlText w:val="%4."/>
+      <w:lvlJc w:val="left"/>
+      <w:pPr>
+        <w:ind w:left="2880" w:hanging="360"/>
+      </w:pPr>
+    </w:lvl>
+    <w:lvl w:ilvl="4" w:tplc="04090019" w:tentative="1">
+      <w:start w:val="1"/>
+      <w:numFmt w:val="lowerLetter"/>
+      <w:lvlText w:val="%5."/>
+      <w:lvlJc w:val="left"/>
+      <w:pPr>
+        <w:ind w:left="3600" w:hanging="360"/>
+      </w:pPr>
+    </w:lvl>
+    <w:lvl w:ilvl="5" w:tplc="0409001B" w:tentative="1">
+      <w:start w:val="1"/>
+      <w:numFmt w:val="lowerRoman"/>
+      <w:lvlText w:val="%6."/>
+      <w:lvlJc w:val="right"/>
+      <w:pPr>
+        <w:ind w:left="4320" w:hanging="180"/>
+      </w:pPr>
+    </w:lvl>
+    <w:lvl w:ilvl="6" w:tplc="0409000F" w:tentative="1">
+      <w:start w:val="1"/>
+      <w:numFmt w:val="decimal"/>
+      <w:lvlText w:val="%7."/>
+      <w:lvlJc w:val="left"/>
+      <w:pPr>
+        <w:ind w:left="5040" w:hanging="360"/>
+      </w:pPr>
+    </w:lvl>
+    <w:lvl w:ilvl="7" w:tplc="04090019" w:tentative="1">
+      <w:start w:val="1"/>
+      <w:numFmt w:val="lowerLetter"/>
+      <w:lvlText w:val="%8."/>
+      <w:lvlJc w:val="left"/>
+      <w:pPr>
+        <w:ind w:left="5760" w:hanging="360"/>
+      </w:pPr>
+    </w:lvl>
+    <w:lvl w:ilvl="8" w:tplc="0409001B" w:tentative="1">
+      <w:start w:val="1"/>
+      <w:numFmt w:val="lowerRoman"/>
+      <w:lvlText w:val="%9."/>
+      <w:lvlJc w:val="right"/>
+      <w:pPr>
+        <w:ind w:left="6480" w:hanging="180"/>
+      </w:pPr>
+    </w:lvl>
+  </w:abstractNum>
+  <w:abstractNum w:abstractNumId="6" w15:restartNumberingAfterBreak="0">
     <w:nsid w:val="357F0AE3"/>
     <w:multiLevelType w:val="hybridMultilevel"/>
     <w:tmpl w:val="07BC277E"/>
@@ -6208,7 +7958,7 @@
       </w:pPr>
     </w:lvl>
   </w:abstractNum>
-  <w:abstractNum w:abstractNumId="3" w15:restartNumberingAfterBreak="0">
+  <w:abstractNum w:abstractNumId="7" w15:restartNumberingAfterBreak="0">
     <w:nsid w:val="44EE25F7"/>
     <w:multiLevelType w:val="hybridMultilevel"/>
     <w:tmpl w:val="35A41F1E"/>
@@ -6297,7 +8047,7 @@
       </w:pPr>
     </w:lvl>
   </w:abstractNum>
-  <w:abstractNum w:abstractNumId="4" w15:restartNumberingAfterBreak="0">
+  <w:abstractNum w:abstractNumId="8" w15:restartNumberingAfterBreak="0">
     <w:nsid w:val="4B816876"/>
     <w:multiLevelType w:val="hybridMultilevel"/>
     <w:tmpl w:val="959851AC"/>
@@ -6386,20 +8136,20 @@
       </w:pPr>
     </w:lvl>
   </w:abstractNum>
-  <w:abstractNum w:abstractNumId="5" w15:restartNumberingAfterBreak="0">
+  <w:abstractNum w:abstractNumId="9" w15:restartNumberingAfterBreak="0">
     <w:nsid w:val="5564237E"/>
     <w:multiLevelType w:val="hybridMultilevel"/>
-    <w:tmpl w:val="24285C34"/>
-    <w:lvl w:ilvl="0" w:tplc="FD3233B6">
-      <w:start w:val="1"/>
-      <w:numFmt w:val="bullet"/>
-      <w:lvlText w:val="-"/>
+    <w:tmpl w:val="CD62D32A"/>
+    <w:lvl w:ilvl="0" w:tplc="AC4081A2">
+      <w:start w:val="1"/>
+      <w:numFmt w:val="decimal"/>
+      <w:lvlText w:val="%1)"/>
       <w:lvlJc w:val="left"/>
       <w:pPr>
         <w:ind w:left="720" w:hanging="360"/>
       </w:pPr>
       <w:rPr>
-        <w:rFonts w:ascii="Times New Roman" w:eastAsiaTheme="minorHAnsi" w:hAnsi="Times New Roman" w:cs="Times New Roman" w:hint="default"/>
+        <w:rFonts w:ascii="Times New Roman" w:eastAsiaTheme="minorHAnsi" w:hAnsi="Times New Roman" w:cs="Times New Roman"/>
       </w:rPr>
     </w:lvl>
     <w:lvl w:ilvl="1" w:tplc="04090003" w:tentative="1">
@@ -6499,7 +8249,7 @@
       </w:rPr>
     </w:lvl>
   </w:abstractNum>
-  <w:abstractNum w:abstractNumId="6" w15:restartNumberingAfterBreak="0">
+  <w:abstractNum w:abstractNumId="10" w15:restartNumberingAfterBreak="0">
     <w:nsid w:val="592D537C"/>
     <w:multiLevelType w:val="hybridMultilevel"/>
     <w:tmpl w:val="13DE9C60"/>
@@ -6588,7 +8338,7 @@
       </w:pPr>
     </w:lvl>
   </w:abstractNum>
-  <w:abstractNum w:abstractNumId="7" w15:restartNumberingAfterBreak="0">
+  <w:abstractNum w:abstractNumId="11" w15:restartNumberingAfterBreak="0">
     <w:nsid w:val="5C090556"/>
     <w:multiLevelType w:val="hybridMultilevel"/>
     <w:tmpl w:val="0A8C0514"/>
@@ -6701,7 +8451,7 @@
       </w:rPr>
     </w:lvl>
   </w:abstractNum>
-  <w:abstractNum w:abstractNumId="8" w15:restartNumberingAfterBreak="0">
+  <w:abstractNum w:abstractNumId="12" w15:restartNumberingAfterBreak="0">
     <w:nsid w:val="66325D7E"/>
     <w:multiLevelType w:val="hybridMultilevel"/>
     <w:tmpl w:val="D2A210AE"/>
@@ -6718,6 +8468,273 @@
       </w:rPr>
     </w:lvl>
     <w:lvl w:ilvl="1" w:tplc="04090019">
+      <w:start w:val="1"/>
+      <w:numFmt w:val="lowerLetter"/>
+      <w:lvlText w:val="%2."/>
+      <w:lvlJc w:val="left"/>
+      <w:pPr>
+        <w:ind w:left="1440" w:hanging="360"/>
+      </w:pPr>
+    </w:lvl>
+    <w:lvl w:ilvl="2" w:tplc="0409001B" w:tentative="1">
+      <w:start w:val="1"/>
+      <w:numFmt w:val="lowerRoman"/>
+      <w:lvlText w:val="%3."/>
+      <w:lvlJc w:val="right"/>
+      <w:pPr>
+        <w:ind w:left="2160" w:hanging="180"/>
+      </w:pPr>
+    </w:lvl>
+    <w:lvl w:ilvl="3" w:tplc="0409000F" w:tentative="1">
+      <w:start w:val="1"/>
+      <w:numFmt w:val="decimal"/>
+      <w:lvlText w:val="%4."/>
+      <w:lvlJc w:val="left"/>
+      <w:pPr>
+        <w:ind w:left="2880" w:hanging="360"/>
+      </w:pPr>
+    </w:lvl>
+    <w:lvl w:ilvl="4" w:tplc="04090019" w:tentative="1">
+      <w:start w:val="1"/>
+      <w:numFmt w:val="lowerLetter"/>
+      <w:lvlText w:val="%5."/>
+      <w:lvlJc w:val="left"/>
+      <w:pPr>
+        <w:ind w:left="3600" w:hanging="360"/>
+      </w:pPr>
+    </w:lvl>
+    <w:lvl w:ilvl="5" w:tplc="0409001B" w:tentative="1">
+      <w:start w:val="1"/>
+      <w:numFmt w:val="lowerRoman"/>
+      <w:lvlText w:val="%6."/>
+      <w:lvlJc w:val="right"/>
+      <w:pPr>
+        <w:ind w:left="4320" w:hanging="180"/>
+      </w:pPr>
+    </w:lvl>
+    <w:lvl w:ilvl="6" w:tplc="0409000F" w:tentative="1">
+      <w:start w:val="1"/>
+      <w:numFmt w:val="decimal"/>
+      <w:lvlText w:val="%7."/>
+      <w:lvlJc w:val="left"/>
+      <w:pPr>
+        <w:ind w:left="5040" w:hanging="360"/>
+      </w:pPr>
+    </w:lvl>
+    <w:lvl w:ilvl="7" w:tplc="04090019" w:tentative="1">
+      <w:start w:val="1"/>
+      <w:numFmt w:val="lowerLetter"/>
+      <w:lvlText w:val="%8."/>
+      <w:lvlJc w:val="left"/>
+      <w:pPr>
+        <w:ind w:left="5760" w:hanging="360"/>
+      </w:pPr>
+    </w:lvl>
+    <w:lvl w:ilvl="8" w:tplc="0409001B" w:tentative="1">
+      <w:start w:val="1"/>
+      <w:numFmt w:val="lowerRoman"/>
+      <w:lvlText w:val="%9."/>
+      <w:lvlJc w:val="right"/>
+      <w:pPr>
+        <w:ind w:left="6480" w:hanging="180"/>
+      </w:pPr>
+    </w:lvl>
+  </w:abstractNum>
+  <w:abstractNum w:abstractNumId="13" w15:restartNumberingAfterBreak="0">
+    <w:nsid w:val="795E54D6"/>
+    <w:multiLevelType w:val="hybridMultilevel"/>
+    <w:tmpl w:val="6ECE7128"/>
+    <w:lvl w:ilvl="0" w:tplc="04090011">
+      <w:start w:val="1"/>
+      <w:numFmt w:val="decimal"/>
+      <w:lvlText w:val="%1)"/>
+      <w:lvlJc w:val="left"/>
+      <w:pPr>
+        <w:ind w:left="720" w:hanging="360"/>
+      </w:pPr>
+      <w:rPr>
+        <w:rFonts w:hint="default"/>
+      </w:rPr>
+    </w:lvl>
+    <w:lvl w:ilvl="1" w:tplc="04090019" w:tentative="1">
+      <w:start w:val="1"/>
+      <w:numFmt w:val="lowerLetter"/>
+      <w:lvlText w:val="%2."/>
+      <w:lvlJc w:val="left"/>
+      <w:pPr>
+        <w:ind w:left="1440" w:hanging="360"/>
+      </w:pPr>
+    </w:lvl>
+    <w:lvl w:ilvl="2" w:tplc="0409001B" w:tentative="1">
+      <w:start w:val="1"/>
+      <w:numFmt w:val="lowerRoman"/>
+      <w:lvlText w:val="%3."/>
+      <w:lvlJc w:val="right"/>
+      <w:pPr>
+        <w:ind w:left="2160" w:hanging="180"/>
+      </w:pPr>
+    </w:lvl>
+    <w:lvl w:ilvl="3" w:tplc="0409000F" w:tentative="1">
+      <w:start w:val="1"/>
+      <w:numFmt w:val="decimal"/>
+      <w:lvlText w:val="%4."/>
+      <w:lvlJc w:val="left"/>
+      <w:pPr>
+        <w:ind w:left="2880" w:hanging="360"/>
+      </w:pPr>
+    </w:lvl>
+    <w:lvl w:ilvl="4" w:tplc="04090019" w:tentative="1">
+      <w:start w:val="1"/>
+      <w:numFmt w:val="lowerLetter"/>
+      <w:lvlText w:val="%5."/>
+      <w:lvlJc w:val="left"/>
+      <w:pPr>
+        <w:ind w:left="3600" w:hanging="360"/>
+      </w:pPr>
+    </w:lvl>
+    <w:lvl w:ilvl="5" w:tplc="0409001B" w:tentative="1">
+      <w:start w:val="1"/>
+      <w:numFmt w:val="lowerRoman"/>
+      <w:lvlText w:val="%6."/>
+      <w:lvlJc w:val="right"/>
+      <w:pPr>
+        <w:ind w:left="4320" w:hanging="180"/>
+      </w:pPr>
+    </w:lvl>
+    <w:lvl w:ilvl="6" w:tplc="0409000F" w:tentative="1">
+      <w:start w:val="1"/>
+      <w:numFmt w:val="decimal"/>
+      <w:lvlText w:val="%7."/>
+      <w:lvlJc w:val="left"/>
+      <w:pPr>
+        <w:ind w:left="5040" w:hanging="360"/>
+      </w:pPr>
+    </w:lvl>
+    <w:lvl w:ilvl="7" w:tplc="04090019" w:tentative="1">
+      <w:start w:val="1"/>
+      <w:numFmt w:val="lowerLetter"/>
+      <w:lvlText w:val="%8."/>
+      <w:lvlJc w:val="left"/>
+      <w:pPr>
+        <w:ind w:left="5760" w:hanging="360"/>
+      </w:pPr>
+    </w:lvl>
+    <w:lvl w:ilvl="8" w:tplc="0409001B" w:tentative="1">
+      <w:start w:val="1"/>
+      <w:numFmt w:val="lowerRoman"/>
+      <w:lvlText w:val="%9."/>
+      <w:lvlJc w:val="right"/>
+      <w:pPr>
+        <w:ind w:left="6480" w:hanging="180"/>
+      </w:pPr>
+    </w:lvl>
+  </w:abstractNum>
+  <w:abstractNum w:abstractNumId="14" w15:restartNumberingAfterBreak="0">
+    <w:nsid w:val="7A421AD8"/>
+    <w:multiLevelType w:val="hybridMultilevel"/>
+    <w:tmpl w:val="F5E27CA6"/>
+    <w:lvl w:ilvl="0" w:tplc="04090011">
+      <w:start w:val="1"/>
+      <w:numFmt w:val="decimal"/>
+      <w:lvlText w:val="%1)"/>
+      <w:lvlJc w:val="left"/>
+      <w:pPr>
+        <w:ind w:left="720" w:hanging="360"/>
+      </w:pPr>
+      <w:rPr>
+        <w:rFonts w:hint="default"/>
+      </w:rPr>
+    </w:lvl>
+    <w:lvl w:ilvl="1" w:tplc="04090019" w:tentative="1">
+      <w:start w:val="1"/>
+      <w:numFmt w:val="lowerLetter"/>
+      <w:lvlText w:val="%2."/>
+      <w:lvlJc w:val="left"/>
+      <w:pPr>
+        <w:ind w:left="1440" w:hanging="360"/>
+      </w:pPr>
+    </w:lvl>
+    <w:lvl w:ilvl="2" w:tplc="0409001B" w:tentative="1">
+      <w:start w:val="1"/>
+      <w:numFmt w:val="lowerRoman"/>
+      <w:lvlText w:val="%3."/>
+      <w:lvlJc w:val="right"/>
+      <w:pPr>
+        <w:ind w:left="2160" w:hanging="180"/>
+      </w:pPr>
+    </w:lvl>
+    <w:lvl w:ilvl="3" w:tplc="0409000F" w:tentative="1">
+      <w:start w:val="1"/>
+      <w:numFmt w:val="decimal"/>
+      <w:lvlText w:val="%4."/>
+      <w:lvlJc w:val="left"/>
+      <w:pPr>
+        <w:ind w:left="2880" w:hanging="360"/>
+      </w:pPr>
+    </w:lvl>
+    <w:lvl w:ilvl="4" w:tplc="04090019" w:tentative="1">
+      <w:start w:val="1"/>
+      <w:numFmt w:val="lowerLetter"/>
+      <w:lvlText w:val="%5."/>
+      <w:lvlJc w:val="left"/>
+      <w:pPr>
+        <w:ind w:left="3600" w:hanging="360"/>
+      </w:pPr>
+    </w:lvl>
+    <w:lvl w:ilvl="5" w:tplc="0409001B" w:tentative="1">
+      <w:start w:val="1"/>
+      <w:numFmt w:val="lowerRoman"/>
+      <w:lvlText w:val="%6."/>
+      <w:lvlJc w:val="right"/>
+      <w:pPr>
+        <w:ind w:left="4320" w:hanging="180"/>
+      </w:pPr>
+    </w:lvl>
+    <w:lvl w:ilvl="6" w:tplc="0409000F" w:tentative="1">
+      <w:start w:val="1"/>
+      <w:numFmt w:val="decimal"/>
+      <w:lvlText w:val="%7."/>
+      <w:lvlJc w:val="left"/>
+      <w:pPr>
+        <w:ind w:left="5040" w:hanging="360"/>
+      </w:pPr>
+    </w:lvl>
+    <w:lvl w:ilvl="7" w:tplc="04090019" w:tentative="1">
+      <w:start w:val="1"/>
+      <w:numFmt w:val="lowerLetter"/>
+      <w:lvlText w:val="%8."/>
+      <w:lvlJc w:val="left"/>
+      <w:pPr>
+        <w:ind w:left="5760" w:hanging="360"/>
+      </w:pPr>
+    </w:lvl>
+    <w:lvl w:ilvl="8" w:tplc="0409001B" w:tentative="1">
+      <w:start w:val="1"/>
+      <w:numFmt w:val="lowerRoman"/>
+      <w:lvlText w:val="%9."/>
+      <w:lvlJc w:val="right"/>
+      <w:pPr>
+        <w:ind w:left="6480" w:hanging="180"/>
+      </w:pPr>
+    </w:lvl>
+  </w:abstractNum>
+  <w:abstractNum w:abstractNumId="15" w15:restartNumberingAfterBreak="0">
+    <w:nsid w:val="7FD26D75"/>
+    <w:multiLevelType w:val="hybridMultilevel"/>
+    <w:tmpl w:val="D2942990"/>
+    <w:lvl w:ilvl="0" w:tplc="A200439A">
+      <w:start w:val="11"/>
+      <w:numFmt w:val="decimal"/>
+      <w:lvlText w:val="%1)"/>
+      <w:lvlJc w:val="left"/>
+      <w:pPr>
+        <w:ind w:left="744" w:hanging="384"/>
+      </w:pPr>
+      <w:rPr>
+        <w:rFonts w:hint="default"/>
+      </w:rPr>
+    </w:lvl>
+    <w:lvl w:ilvl="1" w:tplc="04090019" w:tentative="1">
       <w:start w:val="1"/>
       <w:numFmt w:val="lowerLetter"/>
       <w:lvlText w:val="%2."/>
@@ -6794,28 +8811,49 @@
     <w:abstractNumId w:val="0"/>
   </w:num>
   <w:num w:numId="2">
+    <w:abstractNumId w:val="11"/>
+  </w:num>
+  <w:num w:numId="3">
+    <w:abstractNumId w:val="9"/>
+  </w:num>
+  <w:num w:numId="4">
+    <w:abstractNumId w:val="3"/>
+  </w:num>
+  <w:num w:numId="5">
+    <w:abstractNumId w:val="8"/>
+  </w:num>
+  <w:num w:numId="6">
+    <w:abstractNumId w:val="6"/>
+  </w:num>
+  <w:num w:numId="7">
+    <w:abstractNumId w:val="10"/>
+  </w:num>
+  <w:num w:numId="8">
     <w:abstractNumId w:val="7"/>
   </w:num>
-  <w:num w:numId="3">
+  <w:num w:numId="9">
+    <w:abstractNumId w:val="12"/>
+  </w:num>
+  <w:num w:numId="10">
     <w:abstractNumId w:val="5"/>
   </w:num>
-  <w:num w:numId="4">
-    <w:abstractNumId w:val="1"/>
+  <w:num w:numId="11">
+    <w:abstractNumId w:val="15"/>
   </w:num>
-  <w:num w:numId="5">
+  <w:num w:numId="12">
+    <w:abstractNumId w:val="2"/>
+  </w:num>
+  <w:num w:numId="13">
     <w:abstractNumId w:val="4"/>
   </w:num>
-  <w:num w:numId="6">
-    <w:abstractNumId w:val="2"/>
+  <w:num w:numId="14">
+    <w:abstractNumId w:val="13"/>
   </w:num>
-  <w:num w:numId="7">
-    <w:abstractNumId w:val="6"/>
+  <w:num w:numId="15">
+    <w:abstractNumId w:val="14"/>
   </w:num>
-  <w:num w:numId="8">
-    <w:abstractNumId w:val="3"/>
-  </w:num>
-  <w:num w:numId="9">
-    <w:abstractNumId w:val="8"/>
+  <w:num w:numId="16">
+    <w:abstractNumId w:val="1"/>
   </w:num>
 </w:numbering>
 </file>

</xml_diff>